<commit_message>
Response to ~/RAD_docs_v5/FOLLOW_THIS_RAD_FINAL_v5.docx. Proposed new entity object TimeOffRequest conflicts with existing entity object TORequest.
</commit_message>
<xml_diff>
--- a/RAD_docs_v5/FOLLOW_THIS_RAD_FINAL_v5.docx
+++ b/RAD_docs_v5/FOLLOW_THIS_RAD_FINAL_v5.docx
@@ -1,6 +1,6 @@
 
 <file path=word/document.xml><?xml version="1.0" encoding="utf-8"?>
-<w:document xmlns:wpc="http://schemas.microsoft.com/office/word/2010/wordprocessingCanvas" xmlns:cx="http://schemas.microsoft.com/office/drawing/2014/chartex" xmlns:cx1="http://schemas.microsoft.com/office/drawing/2015/9/8/chartex" xmlns:cx2="http://schemas.microsoft.com/office/drawing/2015/10/21/chartex" xmlns:cx3="http://schemas.microsoft.com/office/drawing/2016/5/9/chartex" xmlns:cx4="http://schemas.microsoft.com/office/drawing/2016/5/10/chartex" xmlns:cx5="http://schemas.microsoft.com/office/drawing/2016/5/11/chartex" xmlns:mc="http://schemas.openxmlformats.org/markup-compatibility/2006" xmlns:o="urn:schemas-microsoft-com:office:office" xmlns:r="http://schemas.openxmlformats.org/officeDocument/2006/relationships" xmlns:m="http://schemas.openxmlformats.org/officeDocument/2006/math" xmlns:v="urn:schemas-microsoft-com:vml" xmlns:wp14="http://schemas.microsoft.com/office/word/2010/wordprocessingDrawing" xmlns:wp="http://schemas.openxmlformats.org/drawingml/2006/wordprocessingDrawing" xmlns:w10="urn:schemas-microsoft-com:office:word" xmlns:w="http://schemas.openxmlformats.org/wordprocessingml/2006/main" xmlns:w14="http://schemas.microsoft.com/office/word/2010/wordml" xmlns:w15="http://schemas.microsoft.com/office/word/2012/wordml" xmlns:w16se="http://schemas.microsoft.com/office/word/2015/wordml/symex" xmlns:wpg="http://schemas.microsoft.com/office/word/2010/wordprocessingGroup" xmlns:wpi="http://schemas.microsoft.com/office/word/2010/wordprocessingInk" xmlns:wne="http://schemas.microsoft.com/office/word/2006/wordml" xmlns:wps="http://schemas.microsoft.com/office/word/2010/wordprocessingShape" mc:Ignorable="w14 w15 w16se wp14">
+<w:document xmlns:wpc="http://schemas.microsoft.com/office/word/2010/wordprocessingCanvas" xmlns:cx="http://schemas.microsoft.com/office/drawing/2014/chartex" xmlns:cx1="http://schemas.microsoft.com/office/drawing/2015/9/8/chartex" xmlns:cx2="http://schemas.microsoft.com/office/drawing/2015/10/21/chartex" xmlns:mc="http://schemas.openxmlformats.org/markup-compatibility/2006" xmlns:o="urn:schemas-microsoft-com:office:office" xmlns:r="http://schemas.openxmlformats.org/officeDocument/2006/relationships" xmlns:m="http://schemas.openxmlformats.org/officeDocument/2006/math" xmlns:v="urn:schemas-microsoft-com:vml" xmlns:wp14="http://schemas.microsoft.com/office/word/2010/wordprocessingDrawing" xmlns:wp="http://schemas.openxmlformats.org/drawingml/2006/wordprocessingDrawing" xmlns:w10="urn:schemas-microsoft-com:office:word" xmlns:w="http://schemas.openxmlformats.org/wordprocessingml/2006/main" xmlns:w14="http://schemas.microsoft.com/office/word/2010/wordml" xmlns:w15="http://schemas.microsoft.com/office/word/2012/wordml" xmlns:w16se="http://schemas.microsoft.com/office/word/2015/wordml/symex" xmlns:wpg="http://schemas.microsoft.com/office/word/2010/wordprocessingGroup" xmlns:wpi="http://schemas.microsoft.com/office/word/2010/wordprocessingInk" xmlns:wne="http://schemas.microsoft.com/office/word/2006/wordml" xmlns:wps="http://schemas.microsoft.com/office/word/2010/wordprocessingShape" mc:Ignorable="w14 w15 w16se wp14">
   <w:body>
     <w:p>
       <w:pPr>
@@ -2638,25 +2638,7 @@
           <w:sz w:val="24"/>
           <w:szCs w:val="24"/>
         </w:rPr>
-        <w:t xml:space="preserve">All users must have clear and immediate access to a Logoff button </w:t>
-      </w:r>
-      <w:proofErr w:type="gramStart"/>
-      <w:r>
-        <w:rPr>
-          <w:rFonts w:ascii="Times New Roman" w:hAnsi="Times New Roman"/>
-          <w:sz w:val="24"/>
-          <w:szCs w:val="24"/>
-        </w:rPr>
-        <w:t>in order to</w:t>
-      </w:r>
-      <w:proofErr w:type="gramEnd"/>
-      <w:r>
-        <w:rPr>
-          <w:rFonts w:ascii="Times New Roman" w:hAnsi="Times New Roman"/>
-          <w:sz w:val="24"/>
-          <w:szCs w:val="24"/>
-        </w:rPr>
-        <w:t xml:space="preserve"> gracefully and securely close the connection with ESS. Resources allocated to a user session must be terminated in an orderly fashion as to eliminate potential software bugs. Every form or interface must have a clearly marked Logoff button.</w:t>
+        <w:t>All users must have clear and immediate access to a Logoff button in order to gracefully and securely close the connection with ESS. Resources allocated to a user session must be terminated in an orderly fashion as to eliminate potential software bugs. Every form or interface must have a clearly marked Logoff button.</w:t>
       </w:r>
     </w:p>
     <w:p>
@@ -3537,25 +3519,7 @@
                 <w:sz w:val="24"/>
                 <w:szCs w:val="24"/>
               </w:rPr>
-              <w:t xml:space="preserve">The password must be hashed </w:t>
-            </w:r>
-            <w:proofErr w:type="gramStart"/>
-            <w:r>
-              <w:rPr>
-                <w:rFonts w:ascii="Times New Roman" w:hAnsi="Times New Roman"/>
-                <w:sz w:val="24"/>
-                <w:szCs w:val="24"/>
-              </w:rPr>
-              <w:t>at all times</w:t>
-            </w:r>
-            <w:proofErr w:type="gramEnd"/>
-            <w:r>
-              <w:rPr>
-                <w:rFonts w:ascii="Times New Roman" w:hAnsi="Times New Roman"/>
-                <w:sz w:val="24"/>
-                <w:szCs w:val="24"/>
-              </w:rPr>
-              <w:t>. The dialogue boxes that handle username and password must be shielded against code execution and SQL injections. Password policy must be used to eliminate malicious input. Windows shortcut-key exploits must be disabled to avoid accessing a shell or forcing an exploit. Only &lt;ENTER&gt; will be recognized for acknowledgement of the message/dialogue box.</w:t>
+              <w:t>The password must be hashed at all times. The dialogue boxes that handle username and password must be shielded against code execution and SQL injections. Password policy must be used to eliminate malicious input. Windows shortcut-key exploits must be disabled to avoid accessing a shell or forcing an exploit. Only &lt;ENTER&gt; will be recognized for acknowledgement of the message/dialogue box.</w:t>
             </w:r>
           </w:p>
         </w:tc>
@@ -3860,25 +3824,7 @@
                 <w:sz w:val="24"/>
                 <w:szCs w:val="24"/>
               </w:rPr>
-              <w:t xml:space="preserve">3. The user must acknowledge the button in the dialog/box </w:t>
-            </w:r>
-            <w:proofErr w:type="gramStart"/>
-            <w:r>
-              <w:rPr>
-                <w:rFonts w:ascii="Times New Roman" w:hAnsi="Times New Roman"/>
-                <w:sz w:val="24"/>
-                <w:szCs w:val="24"/>
-              </w:rPr>
-              <w:t>in order to</w:t>
-            </w:r>
-            <w:proofErr w:type="gramEnd"/>
-            <w:r>
-              <w:rPr>
-                <w:rFonts w:ascii="Times New Roman" w:hAnsi="Times New Roman"/>
-                <w:sz w:val="24"/>
-                <w:szCs w:val="24"/>
-              </w:rPr>
-              <w:t xml:space="preserve"> proceed.</w:t>
+              <w:t>3. The user must acknowledge the button in the dialog/box in order to proceed.</w:t>
             </w:r>
           </w:p>
           <w:p>
@@ -4080,25 +4026,7 @@
                 <w:sz w:val="24"/>
                 <w:szCs w:val="24"/>
               </w:rPr>
-              <w:t xml:space="preserve">The password must be hashed </w:t>
-            </w:r>
-            <w:proofErr w:type="gramStart"/>
-            <w:r>
-              <w:rPr>
-                <w:rFonts w:ascii="Times New Roman" w:hAnsi="Times New Roman"/>
-                <w:sz w:val="24"/>
-                <w:szCs w:val="24"/>
-              </w:rPr>
-              <w:t>at all times</w:t>
-            </w:r>
-            <w:proofErr w:type="gramEnd"/>
-            <w:r>
-              <w:rPr>
-                <w:rFonts w:ascii="Times New Roman" w:hAnsi="Times New Roman"/>
-                <w:sz w:val="24"/>
-                <w:szCs w:val="24"/>
-              </w:rPr>
-              <w:t>. The dialogue boxes that handle username and password must be shielded against code execution and SQL injections. Password policy must be used to eliminate malicious input. Windows shortcut-key exploits must be disabled to avoid accessing a shell or forcing an exploit. Only &lt;ENTER&gt; will be recognized for acknowledgement of the message/dialogue box.</w:t>
+              <w:t>The password must be hashed at all times. The dialogue boxes that handle username and password must be shielded against code execution and SQL injections. Password policy must be used to eliminate malicious input. Windows shortcut-key exploits must be disabled to avoid accessing a shell or forcing an exploit. Only &lt;ENTER&gt; will be recognized for acknowledgement of the message/dialogue box.</w:t>
             </w:r>
           </w:p>
         </w:tc>
@@ -5052,25 +4980,7 @@
                 <w:sz w:val="24"/>
                 <w:szCs w:val="24"/>
               </w:rPr>
-              <w:t xml:space="preserve">All responses are tracked by User ID ensuring that no unauthorized individuals </w:t>
-            </w:r>
-            <w:proofErr w:type="gramStart"/>
-            <w:r>
-              <w:rPr>
-                <w:rFonts w:ascii="Times New Roman" w:hAnsi="Times New Roman"/>
-                <w:sz w:val="24"/>
-                <w:szCs w:val="24"/>
-              </w:rPr>
-              <w:t>are able to</w:t>
-            </w:r>
-            <w:proofErr w:type="gramEnd"/>
-            <w:r>
-              <w:rPr>
-                <w:rFonts w:ascii="Times New Roman" w:hAnsi="Times New Roman"/>
-                <w:sz w:val="24"/>
-                <w:szCs w:val="24"/>
-              </w:rPr>
-              <w:t xml:space="preserve"> surreptitiously gain access to a request.</w:t>
+              <w:t>All responses are tracked by User ID ensuring that no unauthorized individuals are able to surreptitiously gain access to a request.</w:t>
             </w:r>
           </w:p>
         </w:tc>
@@ -5475,25 +5385,7 @@
                 <w:sz w:val="24"/>
                 <w:szCs w:val="24"/>
               </w:rPr>
-              <w:t xml:space="preserve">All responses are tracked by User ID ensuring that no unauthorized individuals </w:t>
-            </w:r>
-            <w:proofErr w:type="gramStart"/>
-            <w:r>
-              <w:rPr>
-                <w:rFonts w:ascii="Times New Roman" w:hAnsi="Times New Roman"/>
-                <w:sz w:val="24"/>
-                <w:szCs w:val="24"/>
-              </w:rPr>
-              <w:t>are able to</w:t>
-            </w:r>
-            <w:proofErr w:type="gramEnd"/>
-            <w:r>
-              <w:rPr>
-                <w:rFonts w:ascii="Times New Roman" w:hAnsi="Times New Roman"/>
-                <w:sz w:val="24"/>
-                <w:szCs w:val="24"/>
-              </w:rPr>
-              <w:t xml:space="preserve"> surreptitiously gain access to a request.</w:t>
+              <w:t>All responses are tracked by User ID ensuring that no unauthorized individuals are able to surreptitiously gain access to a request.</w:t>
             </w:r>
           </w:p>
         </w:tc>
@@ -6249,8 +6141,8 @@
         </w:rPr>
       </w:pPr>
     </w:p>
+    <w:commentRangeStart w:id="5"/>
     <w:commentRangeStart w:id="6"/>
-    <w:commentRangeStart w:id="7"/>
     <w:p>
       <w:pPr>
         <w:jc w:val="both"/>
@@ -6282,12 +6174,19 @@
             <v:path o:extrusionok="f" gradientshapeok="t" o:connecttype="rect"/>
             <o:lock v:ext="edit" aspectratio="t"/>
           </v:shapetype>
-          <v:shape id="_x0000_i1025" type="#_x0000_t75" style="width:468pt;height:221.65pt" o:ole="">
+          <v:shape id="_x0000_i1025" type="#_x0000_t75" style="width:468pt;height:222pt" o:ole="">
             <v:imagedata r:id="rId11" o:title=""/>
           </v:shape>
-          <o:OLEObject Type="Embed" ProgID="Visio.Drawing.15" ShapeID="_x0000_i1025" DrawAspect="Content" ObjectID="_1538621257" r:id="rId12"/>
+          <o:OLEObject Type="Embed" ProgID="Visio.Drawing.15" ShapeID="_x0000_i1025" DrawAspect="Content" ObjectID="_1538644954" r:id="rId12"/>
         </w:object>
       </w:r>
+      <w:commentRangeEnd w:id="5"/>
+      <w:r>
+        <w:rPr>
+          <w:rStyle w:val="CommentReference"/>
+        </w:rPr>
+        <w:commentReference w:id="5"/>
+      </w:r>
       <w:commentRangeEnd w:id="6"/>
       <w:r>
         <w:rPr>
@@ -6295,180 +6194,175 @@
         </w:rPr>
         <w:commentReference w:id="6"/>
       </w:r>
-      <w:commentRangeEnd w:id="7"/>
-      <w:r>
-        <w:rPr>
-          <w:rStyle w:val="CommentReference"/>
-        </w:rPr>
-        <w:commentReference w:id="7"/>
-      </w:r>
-    </w:p>
-    <w:p>
-      <w:pPr>
-        <w:jc w:val="both"/>
-        <w:rPr>
-          <w:rFonts w:ascii="Times New Roman" w:hAnsi="Times New Roman"/>
-          <w:b/>
-          <w:sz w:val="28"/>
-          <w:szCs w:val="28"/>
-        </w:rPr>
-      </w:pPr>
-    </w:p>
-    <w:p>
-      <w:pPr>
-        <w:jc w:val="both"/>
-        <w:rPr>
-          <w:rFonts w:ascii="Times New Roman" w:hAnsi="Times New Roman"/>
-          <w:b/>
-          <w:sz w:val="28"/>
-          <w:szCs w:val="28"/>
-        </w:rPr>
-      </w:pPr>
-    </w:p>
-    <w:p>
-      <w:pPr>
-        <w:jc w:val="both"/>
-        <w:rPr>
-          <w:rFonts w:ascii="Times New Roman" w:hAnsi="Times New Roman"/>
-          <w:b/>
-          <w:sz w:val="28"/>
-          <w:szCs w:val="28"/>
-        </w:rPr>
-      </w:pPr>
-    </w:p>
-    <w:p>
-      <w:pPr>
-        <w:jc w:val="both"/>
-        <w:rPr>
-          <w:rFonts w:ascii="Times New Roman" w:hAnsi="Times New Roman"/>
-          <w:b/>
-          <w:sz w:val="28"/>
-          <w:szCs w:val="28"/>
-        </w:rPr>
-      </w:pPr>
-    </w:p>
-    <w:p>
-      <w:pPr>
-        <w:jc w:val="both"/>
-        <w:rPr>
-          <w:rFonts w:ascii="Times New Roman" w:hAnsi="Times New Roman"/>
-          <w:b/>
-          <w:sz w:val="28"/>
-          <w:szCs w:val="28"/>
-        </w:rPr>
-      </w:pPr>
-    </w:p>
-    <w:p>
-      <w:pPr>
-        <w:jc w:val="both"/>
-        <w:rPr>
-          <w:rFonts w:ascii="Times New Roman" w:hAnsi="Times New Roman"/>
-          <w:b/>
-          <w:sz w:val="28"/>
-          <w:szCs w:val="28"/>
-        </w:rPr>
-      </w:pPr>
-    </w:p>
-    <w:p>
-      <w:pPr>
-        <w:jc w:val="both"/>
-        <w:rPr>
-          <w:rFonts w:ascii="Times New Roman" w:hAnsi="Times New Roman"/>
-          <w:b/>
-          <w:sz w:val="28"/>
-          <w:szCs w:val="28"/>
-        </w:rPr>
-      </w:pPr>
-    </w:p>
-    <w:p>
-      <w:pPr>
-        <w:jc w:val="both"/>
-        <w:rPr>
-          <w:rFonts w:ascii="Times New Roman" w:hAnsi="Times New Roman"/>
-          <w:b/>
-          <w:sz w:val="28"/>
-          <w:szCs w:val="28"/>
-        </w:rPr>
-      </w:pPr>
-    </w:p>
-    <w:p>
-      <w:pPr>
-        <w:jc w:val="both"/>
-        <w:rPr>
-          <w:rFonts w:ascii="Times New Roman" w:hAnsi="Times New Roman"/>
-          <w:b/>
-          <w:sz w:val="28"/>
-          <w:szCs w:val="28"/>
-        </w:rPr>
-      </w:pPr>
-    </w:p>
-    <w:p>
-      <w:pPr>
-        <w:jc w:val="both"/>
-        <w:rPr>
-          <w:rFonts w:ascii="Times New Roman" w:hAnsi="Times New Roman"/>
-          <w:b/>
-          <w:sz w:val="28"/>
-          <w:szCs w:val="28"/>
-        </w:rPr>
-      </w:pPr>
-    </w:p>
-    <w:p>
-      <w:pPr>
-        <w:jc w:val="both"/>
-        <w:rPr>
-          <w:rFonts w:ascii="Times New Roman" w:hAnsi="Times New Roman"/>
-          <w:b/>
-          <w:sz w:val="28"/>
-          <w:szCs w:val="28"/>
-        </w:rPr>
-      </w:pPr>
-    </w:p>
-    <w:p>
-      <w:pPr>
-        <w:jc w:val="both"/>
-        <w:rPr>
-          <w:rFonts w:ascii="Times New Roman" w:hAnsi="Times New Roman"/>
-          <w:b/>
-          <w:sz w:val="28"/>
-          <w:szCs w:val="28"/>
-        </w:rPr>
-      </w:pPr>
-    </w:p>
-    <w:p>
-      <w:pPr>
-        <w:jc w:val="both"/>
-        <w:rPr>
-          <w:rFonts w:ascii="Times New Roman" w:hAnsi="Times New Roman"/>
-          <w:b/>
-          <w:sz w:val="28"/>
-          <w:szCs w:val="28"/>
-        </w:rPr>
-      </w:pPr>
-    </w:p>
-    <w:p>
-      <w:pPr>
-        <w:jc w:val="both"/>
-        <w:rPr>
-          <w:rFonts w:ascii="Times New Roman" w:hAnsi="Times New Roman"/>
-          <w:b/>
-          <w:sz w:val="28"/>
-          <w:szCs w:val="28"/>
-        </w:rPr>
-      </w:pPr>
-    </w:p>
-    <w:p>
-      <w:pPr>
-        <w:jc w:val="both"/>
-        <w:rPr>
-          <w:rFonts w:ascii="Times New Roman" w:hAnsi="Times New Roman"/>
-          <w:b/>
-          <w:sz w:val="28"/>
-          <w:szCs w:val="28"/>
-        </w:rPr>
-      </w:pPr>
-    </w:p>
+    </w:p>
+    <w:p>
+      <w:pPr>
+        <w:jc w:val="both"/>
+        <w:rPr>
+          <w:rFonts w:ascii="Times New Roman" w:hAnsi="Times New Roman"/>
+          <w:b/>
+          <w:sz w:val="28"/>
+          <w:szCs w:val="28"/>
+        </w:rPr>
+      </w:pPr>
+    </w:p>
+    <w:p>
+      <w:pPr>
+        <w:jc w:val="both"/>
+        <w:rPr>
+          <w:rFonts w:ascii="Times New Roman" w:hAnsi="Times New Roman"/>
+          <w:b/>
+          <w:sz w:val="28"/>
+          <w:szCs w:val="28"/>
+        </w:rPr>
+      </w:pPr>
+    </w:p>
+    <w:p>
+      <w:pPr>
+        <w:jc w:val="both"/>
+        <w:rPr>
+          <w:rFonts w:ascii="Times New Roman" w:hAnsi="Times New Roman"/>
+          <w:b/>
+          <w:sz w:val="28"/>
+          <w:szCs w:val="28"/>
+        </w:rPr>
+      </w:pPr>
+    </w:p>
+    <w:p>
+      <w:pPr>
+        <w:jc w:val="both"/>
+        <w:rPr>
+          <w:rFonts w:ascii="Times New Roman" w:hAnsi="Times New Roman"/>
+          <w:b/>
+          <w:sz w:val="28"/>
+          <w:szCs w:val="28"/>
+        </w:rPr>
+      </w:pPr>
+    </w:p>
+    <w:p>
+      <w:pPr>
+        <w:jc w:val="both"/>
+        <w:rPr>
+          <w:rFonts w:ascii="Times New Roman" w:hAnsi="Times New Roman"/>
+          <w:b/>
+          <w:sz w:val="28"/>
+          <w:szCs w:val="28"/>
+        </w:rPr>
+      </w:pPr>
+    </w:p>
+    <w:p>
+      <w:pPr>
+        <w:jc w:val="both"/>
+        <w:rPr>
+          <w:rFonts w:ascii="Times New Roman" w:hAnsi="Times New Roman"/>
+          <w:b/>
+          <w:sz w:val="28"/>
+          <w:szCs w:val="28"/>
+        </w:rPr>
+      </w:pPr>
+    </w:p>
+    <w:p>
+      <w:pPr>
+        <w:jc w:val="both"/>
+        <w:rPr>
+          <w:rFonts w:ascii="Times New Roman" w:hAnsi="Times New Roman"/>
+          <w:b/>
+          <w:sz w:val="28"/>
+          <w:szCs w:val="28"/>
+        </w:rPr>
+      </w:pPr>
+    </w:p>
+    <w:p>
+      <w:pPr>
+        <w:jc w:val="both"/>
+        <w:rPr>
+          <w:rFonts w:ascii="Times New Roman" w:hAnsi="Times New Roman"/>
+          <w:b/>
+          <w:sz w:val="28"/>
+          <w:szCs w:val="28"/>
+        </w:rPr>
+      </w:pPr>
+    </w:p>
+    <w:p>
+      <w:pPr>
+        <w:jc w:val="both"/>
+        <w:rPr>
+          <w:rFonts w:ascii="Times New Roman" w:hAnsi="Times New Roman"/>
+          <w:b/>
+          <w:sz w:val="28"/>
+          <w:szCs w:val="28"/>
+        </w:rPr>
+      </w:pPr>
+    </w:p>
+    <w:p>
+      <w:pPr>
+        <w:jc w:val="both"/>
+        <w:rPr>
+          <w:rFonts w:ascii="Times New Roman" w:hAnsi="Times New Roman"/>
+          <w:b/>
+          <w:sz w:val="28"/>
+          <w:szCs w:val="28"/>
+        </w:rPr>
+      </w:pPr>
+    </w:p>
+    <w:p>
+      <w:pPr>
+        <w:jc w:val="both"/>
+        <w:rPr>
+          <w:rFonts w:ascii="Times New Roman" w:hAnsi="Times New Roman"/>
+          <w:b/>
+          <w:sz w:val="28"/>
+          <w:szCs w:val="28"/>
+        </w:rPr>
+      </w:pPr>
+    </w:p>
+    <w:p>
+      <w:pPr>
+        <w:jc w:val="both"/>
+        <w:rPr>
+          <w:rFonts w:ascii="Times New Roman" w:hAnsi="Times New Roman"/>
+          <w:b/>
+          <w:sz w:val="28"/>
+          <w:szCs w:val="28"/>
+        </w:rPr>
+      </w:pPr>
+    </w:p>
+    <w:p>
+      <w:pPr>
+        <w:jc w:val="both"/>
+        <w:rPr>
+          <w:rFonts w:ascii="Times New Roman" w:hAnsi="Times New Roman"/>
+          <w:b/>
+          <w:sz w:val="28"/>
+          <w:szCs w:val="28"/>
+        </w:rPr>
+      </w:pPr>
+    </w:p>
+    <w:p>
+      <w:pPr>
+        <w:jc w:val="both"/>
+        <w:rPr>
+          <w:rFonts w:ascii="Times New Roman" w:hAnsi="Times New Roman"/>
+          <w:b/>
+          <w:sz w:val="28"/>
+          <w:szCs w:val="28"/>
+        </w:rPr>
+      </w:pPr>
+    </w:p>
+    <w:p>
+      <w:pPr>
+        <w:jc w:val="both"/>
+        <w:rPr>
+          <w:rFonts w:ascii="Times New Roman" w:hAnsi="Times New Roman"/>
+          <w:b/>
+          <w:sz w:val="28"/>
+          <w:szCs w:val="28"/>
+        </w:rPr>
+      </w:pPr>
+    </w:p>
+    <w:commentRangeStart w:id="7"/>
     <w:commentRangeStart w:id="8"/>
+    <w:commentRangeStart w:id="9"/>
     <w:p>
       <w:pPr>
         <w:jc w:val="both"/>
@@ -6481,12 +6375,19 @@
       </w:pPr>
       <w:r>
         <w:object w:dxaOrig="15041" w:dyaOrig="7130" w14:anchorId="070F8606">
-          <v:shape id="_x0000_i1026" type="#_x0000_t75" style="width:468pt;height:221.65pt" o:ole="">
+          <v:shape id="_x0000_i1026" type="#_x0000_t75" style="width:468pt;height:222pt" o:ole="">
             <v:imagedata r:id="rId13" o:title=""/>
           </v:shape>
-          <o:OLEObject Type="Embed" ProgID="Visio.Drawing.15" ShapeID="_x0000_i1026" DrawAspect="Content" ObjectID="_1538621258" r:id="rId14"/>
+          <o:OLEObject Type="Embed" ProgID="Visio.Drawing.15" ShapeID="_x0000_i1026" DrawAspect="Content" ObjectID="_1538644955" r:id="rId14"/>
         </w:object>
       </w:r>
+      <w:commentRangeEnd w:id="7"/>
+      <w:r>
+        <w:rPr>
+          <w:rStyle w:val="CommentReference"/>
+        </w:rPr>
+        <w:commentReference w:id="7"/>
+      </w:r>
       <w:commentRangeEnd w:id="8"/>
       <w:r>
         <w:rPr>
@@ -6494,6 +6395,13 @@
         </w:rPr>
         <w:commentReference w:id="8"/>
       </w:r>
+      <w:commentRangeEnd w:id="9"/>
+      <w:r>
+        <w:rPr>
+          <w:rStyle w:val="CommentReference"/>
+        </w:rPr>
+        <w:commentReference w:id="9"/>
+      </w:r>
     </w:p>
     <w:p>
       <w:pPr>
@@ -6677,178 +6585,180 @@
           <w:rStyle w:val="CommentReference"/>
         </w:rPr>
         <w:lastRenderedPageBreak/>
-        <w:commentReference w:id="9"/>
-      </w:r>
-      <w:commentRangeStart w:id="10"/>
+        <w:commentReference w:id="10"/>
+      </w:r>
+      <w:commentRangeStart w:id="11"/>
       <w:r>
         <w:object w:dxaOrig="13826" w:dyaOrig="7220" w14:anchorId="5A350FA5">
-          <v:shape id="_x0000_i1027" type="#_x0000_t75" style="width:467.3pt;height:244.25pt" o:ole="">
+          <v:shape id="_x0000_i1027" type="#_x0000_t75" style="width:467.25pt;height:244.5pt" o:ole="">
             <v:imagedata r:id="rId15" o:title=""/>
           </v:shape>
-          <o:OLEObject Type="Embed" ProgID="Visio.Drawing.15" ShapeID="_x0000_i1027" DrawAspect="Content" ObjectID="_1538621259" r:id="rId16"/>
+          <o:OLEObject Type="Embed" ProgID="Visio.Drawing.15" ShapeID="_x0000_i1027" DrawAspect="Content" ObjectID="_1538644956" r:id="rId16"/>
         </w:object>
       </w:r>
-      <w:commentRangeEnd w:id="10"/>
+      <w:commentRangeEnd w:id="11"/>
       <w:r>
         <w:rPr>
           <w:rStyle w:val="CommentReference"/>
         </w:rPr>
-        <w:commentReference w:id="10"/>
-      </w:r>
-    </w:p>
-    <w:p>
-      <w:pPr>
-        <w:jc w:val="both"/>
-      </w:pPr>
-    </w:p>
-    <w:p>
-      <w:pPr>
-        <w:jc w:val="both"/>
-      </w:pPr>
-    </w:p>
-    <w:p>
-      <w:pPr>
-        <w:jc w:val="both"/>
-      </w:pPr>
-    </w:p>
-    <w:p>
-      <w:pPr>
-        <w:jc w:val="both"/>
-      </w:pPr>
-    </w:p>
-    <w:p>
-      <w:pPr>
-        <w:jc w:val="both"/>
-        <w:rPr>
-          <w:rFonts w:ascii="Times New Roman" w:hAnsi="Times New Roman"/>
-          <w:b/>
-          <w:sz w:val="28"/>
-          <w:szCs w:val="28"/>
-        </w:rPr>
-      </w:pPr>
-    </w:p>
-    <w:p>
-      <w:pPr>
-        <w:jc w:val="both"/>
-        <w:rPr>
-          <w:rFonts w:ascii="Times New Roman" w:hAnsi="Times New Roman"/>
-          <w:b/>
-          <w:sz w:val="28"/>
-          <w:szCs w:val="28"/>
-        </w:rPr>
-      </w:pPr>
-    </w:p>
-    <w:p>
-      <w:pPr>
-        <w:jc w:val="both"/>
-        <w:rPr>
-          <w:rFonts w:ascii="Times New Roman" w:hAnsi="Times New Roman"/>
-          <w:b/>
-          <w:sz w:val="28"/>
-          <w:szCs w:val="28"/>
-        </w:rPr>
-      </w:pPr>
-    </w:p>
-    <w:p>
-      <w:pPr>
-        <w:jc w:val="both"/>
-        <w:rPr>
-          <w:rFonts w:ascii="Times New Roman" w:hAnsi="Times New Roman"/>
-          <w:b/>
-          <w:sz w:val="28"/>
-          <w:szCs w:val="28"/>
-        </w:rPr>
-      </w:pPr>
-    </w:p>
-    <w:p>
-      <w:pPr>
-        <w:jc w:val="both"/>
-        <w:rPr>
-          <w:rFonts w:ascii="Times New Roman" w:hAnsi="Times New Roman"/>
-          <w:b/>
-          <w:sz w:val="28"/>
-          <w:szCs w:val="28"/>
-        </w:rPr>
-      </w:pPr>
-    </w:p>
-    <w:p>
-      <w:pPr>
-        <w:jc w:val="both"/>
-        <w:rPr>
-          <w:rFonts w:ascii="Times New Roman" w:hAnsi="Times New Roman"/>
-          <w:b/>
-          <w:sz w:val="28"/>
-          <w:szCs w:val="28"/>
-        </w:rPr>
-      </w:pPr>
-    </w:p>
-    <w:p>
-      <w:pPr>
-        <w:jc w:val="both"/>
-        <w:rPr>
-          <w:rFonts w:ascii="Times New Roman" w:hAnsi="Times New Roman"/>
-          <w:b/>
-          <w:sz w:val="28"/>
-          <w:szCs w:val="28"/>
-        </w:rPr>
-      </w:pPr>
-    </w:p>
-    <w:p>
-      <w:pPr>
-        <w:jc w:val="both"/>
-        <w:rPr>
-          <w:rFonts w:ascii="Times New Roman" w:hAnsi="Times New Roman"/>
-          <w:b/>
-          <w:sz w:val="28"/>
-          <w:szCs w:val="28"/>
-        </w:rPr>
-      </w:pPr>
-    </w:p>
-    <w:p>
-      <w:pPr>
-        <w:jc w:val="both"/>
-        <w:rPr>
-          <w:rFonts w:ascii="Times New Roman" w:hAnsi="Times New Roman"/>
-          <w:b/>
-          <w:sz w:val="28"/>
-          <w:szCs w:val="28"/>
-        </w:rPr>
-      </w:pPr>
-    </w:p>
-    <w:p>
-      <w:pPr>
-        <w:jc w:val="both"/>
-        <w:rPr>
-          <w:rFonts w:ascii="Times New Roman" w:hAnsi="Times New Roman"/>
-          <w:b/>
-          <w:sz w:val="28"/>
-          <w:szCs w:val="28"/>
-        </w:rPr>
-      </w:pPr>
-    </w:p>
-    <w:p>
-      <w:pPr>
-        <w:jc w:val="both"/>
-        <w:rPr>
-          <w:rFonts w:ascii="Times New Roman" w:hAnsi="Times New Roman"/>
-          <w:b/>
-          <w:sz w:val="28"/>
-          <w:szCs w:val="28"/>
-        </w:rPr>
-      </w:pPr>
-    </w:p>
-    <w:p>
-      <w:pPr>
-        <w:jc w:val="both"/>
-        <w:rPr>
-          <w:rFonts w:ascii="Times New Roman" w:hAnsi="Times New Roman"/>
-          <w:b/>
-          <w:sz w:val="28"/>
-          <w:szCs w:val="28"/>
-        </w:rPr>
-      </w:pPr>
-    </w:p>
-    <w:commentRangeStart w:id="11"/>
+        <w:commentReference w:id="11"/>
+      </w:r>
+    </w:p>
+    <w:p>
+      <w:pPr>
+        <w:jc w:val="both"/>
+      </w:pPr>
+    </w:p>
+    <w:p>
+      <w:pPr>
+        <w:jc w:val="both"/>
+      </w:pPr>
+    </w:p>
+    <w:p>
+      <w:pPr>
+        <w:jc w:val="both"/>
+      </w:pPr>
+    </w:p>
+    <w:p>
+      <w:pPr>
+        <w:jc w:val="both"/>
+      </w:pPr>
+    </w:p>
+    <w:p>
+      <w:pPr>
+        <w:jc w:val="both"/>
+        <w:rPr>
+          <w:rFonts w:ascii="Times New Roman" w:hAnsi="Times New Roman"/>
+          <w:b/>
+          <w:sz w:val="28"/>
+          <w:szCs w:val="28"/>
+        </w:rPr>
+      </w:pPr>
+    </w:p>
+    <w:p>
+      <w:pPr>
+        <w:jc w:val="both"/>
+        <w:rPr>
+          <w:rFonts w:ascii="Times New Roman" w:hAnsi="Times New Roman"/>
+          <w:b/>
+          <w:sz w:val="28"/>
+          <w:szCs w:val="28"/>
+        </w:rPr>
+      </w:pPr>
+    </w:p>
+    <w:p>
+      <w:pPr>
+        <w:jc w:val="both"/>
+        <w:rPr>
+          <w:rFonts w:ascii="Times New Roman" w:hAnsi="Times New Roman"/>
+          <w:b/>
+          <w:sz w:val="28"/>
+          <w:szCs w:val="28"/>
+        </w:rPr>
+      </w:pPr>
+    </w:p>
+    <w:p>
+      <w:pPr>
+        <w:jc w:val="both"/>
+        <w:rPr>
+          <w:rFonts w:ascii="Times New Roman" w:hAnsi="Times New Roman"/>
+          <w:b/>
+          <w:sz w:val="28"/>
+          <w:szCs w:val="28"/>
+        </w:rPr>
+      </w:pPr>
+    </w:p>
+    <w:p>
+      <w:pPr>
+        <w:jc w:val="both"/>
+        <w:rPr>
+          <w:rFonts w:ascii="Times New Roman" w:hAnsi="Times New Roman"/>
+          <w:b/>
+          <w:sz w:val="28"/>
+          <w:szCs w:val="28"/>
+        </w:rPr>
+      </w:pPr>
+    </w:p>
+    <w:p>
+      <w:pPr>
+        <w:jc w:val="both"/>
+        <w:rPr>
+          <w:rFonts w:ascii="Times New Roman" w:hAnsi="Times New Roman"/>
+          <w:b/>
+          <w:sz w:val="28"/>
+          <w:szCs w:val="28"/>
+        </w:rPr>
+      </w:pPr>
+      <w:bookmarkStart w:id="12" w:name="_GoBack"/>
+      <w:bookmarkEnd w:id="12"/>
+    </w:p>
+    <w:p>
+      <w:pPr>
+        <w:jc w:val="both"/>
+        <w:rPr>
+          <w:rFonts w:ascii="Times New Roman" w:hAnsi="Times New Roman"/>
+          <w:b/>
+          <w:sz w:val="28"/>
+          <w:szCs w:val="28"/>
+        </w:rPr>
+      </w:pPr>
+    </w:p>
+    <w:p>
+      <w:pPr>
+        <w:jc w:val="both"/>
+        <w:rPr>
+          <w:rFonts w:ascii="Times New Roman" w:hAnsi="Times New Roman"/>
+          <w:b/>
+          <w:sz w:val="28"/>
+          <w:szCs w:val="28"/>
+        </w:rPr>
+      </w:pPr>
+    </w:p>
+    <w:p>
+      <w:pPr>
+        <w:jc w:val="both"/>
+        <w:rPr>
+          <w:rFonts w:ascii="Times New Roman" w:hAnsi="Times New Roman"/>
+          <w:b/>
+          <w:sz w:val="28"/>
+          <w:szCs w:val="28"/>
+        </w:rPr>
+      </w:pPr>
+    </w:p>
+    <w:p>
+      <w:pPr>
+        <w:jc w:val="both"/>
+        <w:rPr>
+          <w:rFonts w:ascii="Times New Roman" w:hAnsi="Times New Roman"/>
+          <w:b/>
+          <w:sz w:val="28"/>
+          <w:szCs w:val="28"/>
+        </w:rPr>
+      </w:pPr>
+    </w:p>
+    <w:p>
+      <w:pPr>
+        <w:jc w:val="both"/>
+        <w:rPr>
+          <w:rFonts w:ascii="Times New Roman" w:hAnsi="Times New Roman"/>
+          <w:b/>
+          <w:sz w:val="28"/>
+          <w:szCs w:val="28"/>
+        </w:rPr>
+      </w:pPr>
+    </w:p>
+    <w:p>
+      <w:pPr>
+        <w:jc w:val="both"/>
+        <w:rPr>
+          <w:rFonts w:ascii="Times New Roman" w:hAnsi="Times New Roman"/>
+          <w:b/>
+          <w:sz w:val="28"/>
+          <w:szCs w:val="28"/>
+        </w:rPr>
+      </w:pPr>
+    </w:p>
+    <w:commentRangeStart w:id="13"/>
     <w:p>
       <w:pPr>
         <w:jc w:val="both"/>
@@ -6861,182 +6771,182 @@
       </w:pPr>
       <w:r>
         <w:object w:dxaOrig="11216" w:dyaOrig="7220" w14:anchorId="03DD2AD5">
-          <v:shape id="_x0000_i1028" type="#_x0000_t75" style="width:468pt;height:301.4pt" o:ole="">
+          <v:shape id="_x0000_i1028" type="#_x0000_t75" style="width:468pt;height:301.5pt" o:ole="">
             <v:imagedata r:id="rId17" o:title=""/>
           </v:shape>
-          <o:OLEObject Type="Embed" ProgID="Visio.Drawing.15" ShapeID="_x0000_i1028" DrawAspect="Content" ObjectID="_1538621260" r:id="rId18"/>
+          <o:OLEObject Type="Embed" ProgID="Visio.Drawing.15" ShapeID="_x0000_i1028" DrawAspect="Content" ObjectID="_1538644957" r:id="rId18"/>
         </w:object>
       </w:r>
-      <w:commentRangeEnd w:id="11"/>
+      <w:commentRangeEnd w:id="13"/>
       <w:r>
         <w:rPr>
           <w:rStyle w:val="CommentReference"/>
         </w:rPr>
-        <w:commentReference w:id="11"/>
-      </w:r>
-    </w:p>
-    <w:p>
-      <w:pPr>
-        <w:jc w:val="both"/>
-        <w:rPr>
-          <w:rFonts w:ascii="Times New Roman" w:hAnsi="Times New Roman"/>
-          <w:b/>
-          <w:sz w:val="28"/>
-          <w:szCs w:val="28"/>
-        </w:rPr>
-      </w:pPr>
-    </w:p>
-    <w:p>
-      <w:pPr>
-        <w:jc w:val="both"/>
-        <w:rPr>
-          <w:rFonts w:ascii="Times New Roman" w:hAnsi="Times New Roman"/>
-          <w:b/>
-          <w:sz w:val="28"/>
-          <w:szCs w:val="28"/>
-        </w:rPr>
-      </w:pPr>
-    </w:p>
-    <w:p>
-      <w:pPr>
-        <w:jc w:val="both"/>
-        <w:rPr>
-          <w:rFonts w:ascii="Times New Roman" w:hAnsi="Times New Roman"/>
-          <w:b/>
-          <w:sz w:val="28"/>
-          <w:szCs w:val="28"/>
-        </w:rPr>
-      </w:pPr>
-    </w:p>
-    <w:p>
-      <w:pPr>
-        <w:jc w:val="both"/>
-        <w:rPr>
-          <w:rFonts w:ascii="Times New Roman" w:hAnsi="Times New Roman"/>
-          <w:b/>
-          <w:sz w:val="28"/>
-          <w:szCs w:val="28"/>
-        </w:rPr>
-      </w:pPr>
-    </w:p>
-    <w:p>
-      <w:pPr>
-        <w:jc w:val="both"/>
-        <w:rPr>
-          <w:rFonts w:ascii="Times New Roman" w:hAnsi="Times New Roman"/>
-          <w:b/>
-          <w:sz w:val="28"/>
-          <w:szCs w:val="28"/>
-        </w:rPr>
-      </w:pPr>
-    </w:p>
-    <w:p>
-      <w:pPr>
-        <w:jc w:val="both"/>
-        <w:rPr>
-          <w:rFonts w:ascii="Times New Roman" w:hAnsi="Times New Roman"/>
-          <w:b/>
-          <w:sz w:val="28"/>
-          <w:szCs w:val="28"/>
-        </w:rPr>
-      </w:pPr>
-    </w:p>
-    <w:p>
-      <w:pPr>
-        <w:jc w:val="both"/>
-        <w:rPr>
-          <w:rFonts w:ascii="Times New Roman" w:hAnsi="Times New Roman"/>
-          <w:b/>
-          <w:sz w:val="28"/>
-          <w:szCs w:val="28"/>
-        </w:rPr>
-      </w:pPr>
-    </w:p>
-    <w:p>
-      <w:pPr>
-        <w:jc w:val="both"/>
-        <w:rPr>
-          <w:rFonts w:ascii="Times New Roman" w:hAnsi="Times New Roman"/>
-          <w:b/>
-          <w:sz w:val="28"/>
-          <w:szCs w:val="28"/>
-        </w:rPr>
-      </w:pPr>
-    </w:p>
-    <w:p>
-      <w:pPr>
-        <w:jc w:val="both"/>
-        <w:rPr>
-          <w:rFonts w:ascii="Times New Roman" w:hAnsi="Times New Roman"/>
-          <w:b/>
-          <w:sz w:val="28"/>
-          <w:szCs w:val="28"/>
-        </w:rPr>
-      </w:pPr>
-    </w:p>
-    <w:p>
-      <w:pPr>
-        <w:jc w:val="both"/>
-        <w:rPr>
-          <w:rFonts w:ascii="Times New Roman" w:hAnsi="Times New Roman"/>
-          <w:b/>
-          <w:sz w:val="28"/>
-          <w:szCs w:val="28"/>
-        </w:rPr>
-      </w:pPr>
-    </w:p>
-    <w:p>
-      <w:pPr>
-        <w:jc w:val="both"/>
-        <w:rPr>
-          <w:rFonts w:ascii="Times New Roman" w:hAnsi="Times New Roman"/>
-          <w:b/>
-          <w:sz w:val="28"/>
-          <w:szCs w:val="28"/>
-        </w:rPr>
-      </w:pPr>
-    </w:p>
-    <w:p>
-      <w:pPr>
-        <w:jc w:val="both"/>
-        <w:rPr>
-          <w:rFonts w:ascii="Times New Roman" w:hAnsi="Times New Roman"/>
-          <w:b/>
-          <w:sz w:val="28"/>
-          <w:szCs w:val="28"/>
-        </w:rPr>
-      </w:pPr>
-    </w:p>
-    <w:p>
-      <w:pPr>
-        <w:jc w:val="both"/>
-        <w:rPr>
-          <w:rFonts w:ascii="Times New Roman" w:hAnsi="Times New Roman"/>
-          <w:b/>
-          <w:sz w:val="28"/>
-          <w:szCs w:val="28"/>
-        </w:rPr>
-      </w:pPr>
-    </w:p>
-    <w:commentRangeStart w:id="12"/>
+        <w:commentReference w:id="13"/>
+      </w:r>
+    </w:p>
+    <w:p>
+      <w:pPr>
+        <w:jc w:val="both"/>
+        <w:rPr>
+          <w:rFonts w:ascii="Times New Roman" w:hAnsi="Times New Roman"/>
+          <w:b/>
+          <w:sz w:val="28"/>
+          <w:szCs w:val="28"/>
+        </w:rPr>
+      </w:pPr>
+    </w:p>
+    <w:p>
+      <w:pPr>
+        <w:jc w:val="both"/>
+        <w:rPr>
+          <w:rFonts w:ascii="Times New Roman" w:hAnsi="Times New Roman"/>
+          <w:b/>
+          <w:sz w:val="28"/>
+          <w:szCs w:val="28"/>
+        </w:rPr>
+      </w:pPr>
+    </w:p>
+    <w:p>
+      <w:pPr>
+        <w:jc w:val="both"/>
+        <w:rPr>
+          <w:rFonts w:ascii="Times New Roman" w:hAnsi="Times New Roman"/>
+          <w:b/>
+          <w:sz w:val="28"/>
+          <w:szCs w:val="28"/>
+        </w:rPr>
+      </w:pPr>
+    </w:p>
+    <w:p>
+      <w:pPr>
+        <w:jc w:val="both"/>
+        <w:rPr>
+          <w:rFonts w:ascii="Times New Roman" w:hAnsi="Times New Roman"/>
+          <w:b/>
+          <w:sz w:val="28"/>
+          <w:szCs w:val="28"/>
+        </w:rPr>
+      </w:pPr>
+    </w:p>
+    <w:p>
+      <w:pPr>
+        <w:jc w:val="both"/>
+        <w:rPr>
+          <w:rFonts w:ascii="Times New Roman" w:hAnsi="Times New Roman"/>
+          <w:b/>
+          <w:sz w:val="28"/>
+          <w:szCs w:val="28"/>
+        </w:rPr>
+      </w:pPr>
+    </w:p>
+    <w:p>
+      <w:pPr>
+        <w:jc w:val="both"/>
+        <w:rPr>
+          <w:rFonts w:ascii="Times New Roman" w:hAnsi="Times New Roman"/>
+          <w:b/>
+          <w:sz w:val="28"/>
+          <w:szCs w:val="28"/>
+        </w:rPr>
+      </w:pPr>
+    </w:p>
+    <w:p>
+      <w:pPr>
+        <w:jc w:val="both"/>
+        <w:rPr>
+          <w:rFonts w:ascii="Times New Roman" w:hAnsi="Times New Roman"/>
+          <w:b/>
+          <w:sz w:val="28"/>
+          <w:szCs w:val="28"/>
+        </w:rPr>
+      </w:pPr>
+    </w:p>
+    <w:p>
+      <w:pPr>
+        <w:jc w:val="both"/>
+        <w:rPr>
+          <w:rFonts w:ascii="Times New Roman" w:hAnsi="Times New Roman"/>
+          <w:b/>
+          <w:sz w:val="28"/>
+          <w:szCs w:val="28"/>
+        </w:rPr>
+      </w:pPr>
+    </w:p>
+    <w:p>
+      <w:pPr>
+        <w:jc w:val="both"/>
+        <w:rPr>
+          <w:rFonts w:ascii="Times New Roman" w:hAnsi="Times New Roman"/>
+          <w:b/>
+          <w:sz w:val="28"/>
+          <w:szCs w:val="28"/>
+        </w:rPr>
+      </w:pPr>
+    </w:p>
+    <w:p>
+      <w:pPr>
+        <w:jc w:val="both"/>
+        <w:rPr>
+          <w:rFonts w:ascii="Times New Roman" w:hAnsi="Times New Roman"/>
+          <w:b/>
+          <w:sz w:val="28"/>
+          <w:szCs w:val="28"/>
+        </w:rPr>
+      </w:pPr>
+    </w:p>
+    <w:p>
+      <w:pPr>
+        <w:jc w:val="both"/>
+        <w:rPr>
+          <w:rFonts w:ascii="Times New Roman" w:hAnsi="Times New Roman"/>
+          <w:b/>
+          <w:sz w:val="28"/>
+          <w:szCs w:val="28"/>
+        </w:rPr>
+      </w:pPr>
+    </w:p>
+    <w:p>
+      <w:pPr>
+        <w:jc w:val="both"/>
+        <w:rPr>
+          <w:rFonts w:ascii="Times New Roman" w:hAnsi="Times New Roman"/>
+          <w:b/>
+          <w:sz w:val="28"/>
+          <w:szCs w:val="28"/>
+        </w:rPr>
+      </w:pPr>
+    </w:p>
+    <w:p>
+      <w:pPr>
+        <w:jc w:val="both"/>
+        <w:rPr>
+          <w:rFonts w:ascii="Times New Roman" w:hAnsi="Times New Roman"/>
+          <w:b/>
+          <w:sz w:val="28"/>
+          <w:szCs w:val="28"/>
+        </w:rPr>
+      </w:pPr>
+    </w:p>
+    <w:commentRangeStart w:id="14"/>
     <w:p>
       <w:pPr>
         <w:jc w:val="both"/>
       </w:pPr>
       <w:r>
         <w:object w:dxaOrig="10180" w:dyaOrig="7112" w14:anchorId="4A4DA274">
-          <v:shape id="_x0000_i1029" type="#_x0000_t75" style="width:468pt;height:326.8pt" o:ole="">
+          <v:shape id="_x0000_i1029" type="#_x0000_t75" style="width:468pt;height:327pt" o:ole="">
             <v:imagedata r:id="rId19" o:title=""/>
           </v:shape>
-          <o:OLEObject Type="Embed" ProgID="Visio.Drawing.15" ShapeID="_x0000_i1029" DrawAspect="Content" ObjectID="_1538621261" r:id="rId20"/>
+          <o:OLEObject Type="Embed" ProgID="Visio.Drawing.15" ShapeID="_x0000_i1029" DrawAspect="Content" ObjectID="_1538644958" r:id="rId20"/>
         </w:object>
       </w:r>
-      <w:commentRangeEnd w:id="12"/>
+      <w:commentRangeEnd w:id="14"/>
       <w:r>
         <w:rPr>
           <w:rStyle w:val="CommentReference"/>
         </w:rPr>
-        <w:commentReference w:id="12"/>
+        <w:commentReference w:id="14"/>
       </w:r>
     </w:p>
     <w:p>
@@ -7186,180 +7096,188 @@
           <w:rStyle w:val="CommentReference"/>
         </w:rPr>
         <w:lastRenderedPageBreak/>
-        <w:commentReference w:id="13"/>
-      </w:r>
-      <w:commentRangeStart w:id="14"/>
+        <w:commentReference w:id="15"/>
+      </w:r>
+      <w:commentRangeStart w:id="16"/>
+      <w:commentRangeStart w:id="17"/>
       <w:r>
         <w:object w:dxaOrig="11396" w:dyaOrig="7003" w14:anchorId="77BFD387">
-          <v:shape id="_x0000_i1030" type="#_x0000_t75" style="width:468pt;height:287.3pt" o:ole="">
+          <v:shape id="_x0000_i1030" type="#_x0000_t75" style="width:468pt;height:287.25pt" o:ole="">
             <v:imagedata r:id="rId21" o:title=""/>
           </v:shape>
-          <o:OLEObject Type="Embed" ProgID="Visio.Drawing.15" ShapeID="_x0000_i1030" DrawAspect="Content" ObjectID="_1538621262" r:id="rId22"/>
+          <o:OLEObject Type="Embed" ProgID="Visio.Drawing.15" ShapeID="_x0000_i1030" DrawAspect="Content" ObjectID="_1538644959" r:id="rId22"/>
         </w:object>
       </w:r>
-      <w:commentRangeEnd w:id="14"/>
+      <w:commentRangeEnd w:id="16"/>
       <w:r>
         <w:rPr>
           <w:rStyle w:val="CommentReference"/>
         </w:rPr>
-        <w:commentReference w:id="14"/>
-      </w:r>
-    </w:p>
-    <w:p>
-      <w:pPr>
-        <w:jc w:val="both"/>
-        <w:rPr>
-          <w:rFonts w:ascii="Times New Roman" w:hAnsi="Times New Roman"/>
-          <w:b/>
-          <w:sz w:val="28"/>
-          <w:szCs w:val="28"/>
-        </w:rPr>
-      </w:pPr>
-    </w:p>
-    <w:p>
-      <w:pPr>
-        <w:jc w:val="both"/>
-        <w:rPr>
-          <w:rFonts w:ascii="Times New Roman" w:hAnsi="Times New Roman"/>
-          <w:b/>
-          <w:sz w:val="28"/>
-          <w:szCs w:val="28"/>
-        </w:rPr>
-      </w:pPr>
-    </w:p>
-    <w:p>
-      <w:pPr>
-        <w:jc w:val="both"/>
-        <w:rPr>
-          <w:rFonts w:ascii="Times New Roman" w:hAnsi="Times New Roman"/>
-          <w:b/>
-          <w:sz w:val="28"/>
-          <w:szCs w:val="28"/>
-        </w:rPr>
-      </w:pPr>
-    </w:p>
-    <w:p>
-      <w:pPr>
-        <w:jc w:val="both"/>
-        <w:rPr>
-          <w:rFonts w:ascii="Times New Roman" w:hAnsi="Times New Roman"/>
-          <w:b/>
-          <w:sz w:val="28"/>
-          <w:szCs w:val="28"/>
-        </w:rPr>
-      </w:pPr>
-    </w:p>
-    <w:p>
-      <w:pPr>
-        <w:jc w:val="both"/>
-        <w:rPr>
-          <w:rFonts w:ascii="Times New Roman" w:hAnsi="Times New Roman"/>
-          <w:b/>
-          <w:sz w:val="28"/>
-          <w:szCs w:val="28"/>
-        </w:rPr>
-      </w:pPr>
-    </w:p>
-    <w:p>
-      <w:pPr>
-        <w:jc w:val="both"/>
-        <w:rPr>
-          <w:rFonts w:ascii="Times New Roman" w:hAnsi="Times New Roman"/>
-          <w:b/>
-          <w:sz w:val="28"/>
-          <w:szCs w:val="28"/>
-        </w:rPr>
-      </w:pPr>
-    </w:p>
-    <w:p>
-      <w:pPr>
-        <w:jc w:val="both"/>
-        <w:rPr>
-          <w:rFonts w:ascii="Times New Roman" w:hAnsi="Times New Roman"/>
-          <w:b/>
-          <w:sz w:val="28"/>
-          <w:szCs w:val="28"/>
-        </w:rPr>
-      </w:pPr>
-    </w:p>
-    <w:p>
-      <w:pPr>
-        <w:jc w:val="both"/>
-        <w:rPr>
-          <w:rFonts w:ascii="Times New Roman" w:hAnsi="Times New Roman"/>
-          <w:b/>
-          <w:sz w:val="28"/>
-          <w:szCs w:val="28"/>
-        </w:rPr>
-      </w:pPr>
-    </w:p>
-    <w:p>
-      <w:pPr>
-        <w:jc w:val="both"/>
-        <w:rPr>
-          <w:rFonts w:ascii="Times New Roman" w:hAnsi="Times New Roman"/>
-          <w:b/>
-          <w:sz w:val="28"/>
-          <w:szCs w:val="28"/>
-        </w:rPr>
-      </w:pPr>
-    </w:p>
-    <w:p>
-      <w:pPr>
-        <w:jc w:val="both"/>
-        <w:rPr>
-          <w:rFonts w:ascii="Times New Roman" w:hAnsi="Times New Roman"/>
-          <w:b/>
-          <w:sz w:val="28"/>
-          <w:szCs w:val="28"/>
-        </w:rPr>
-      </w:pPr>
-    </w:p>
-    <w:p>
-      <w:pPr>
-        <w:jc w:val="both"/>
-        <w:rPr>
-          <w:rFonts w:ascii="Times New Roman" w:hAnsi="Times New Roman"/>
-          <w:b/>
-          <w:sz w:val="28"/>
-          <w:szCs w:val="28"/>
-        </w:rPr>
-      </w:pPr>
-    </w:p>
-    <w:p>
-      <w:pPr>
-        <w:jc w:val="both"/>
-        <w:rPr>
-          <w:rFonts w:ascii="Times New Roman" w:hAnsi="Times New Roman"/>
-          <w:b/>
-          <w:sz w:val="28"/>
-          <w:szCs w:val="28"/>
-        </w:rPr>
-      </w:pPr>
-    </w:p>
-    <w:p>
-      <w:pPr>
-        <w:jc w:val="both"/>
-        <w:rPr>
-          <w:rFonts w:ascii="Times New Roman" w:hAnsi="Times New Roman"/>
-          <w:b/>
-          <w:sz w:val="28"/>
-          <w:szCs w:val="28"/>
-        </w:rPr>
-      </w:pPr>
-    </w:p>
-    <w:p>
-      <w:pPr>
-        <w:jc w:val="both"/>
-        <w:rPr>
-          <w:rFonts w:ascii="Times New Roman" w:hAnsi="Times New Roman"/>
-          <w:b/>
-          <w:sz w:val="28"/>
-          <w:szCs w:val="28"/>
-        </w:rPr>
-      </w:pPr>
-    </w:p>
-    <w:commentRangeStart w:id="15"/>
+        <w:commentReference w:id="16"/>
+      </w:r>
+      <w:commentRangeEnd w:id="17"/>
+      <w:r>
+        <w:rPr>
+          <w:rStyle w:val="CommentReference"/>
+        </w:rPr>
+        <w:commentReference w:id="17"/>
+      </w:r>
+    </w:p>
+    <w:p>
+      <w:pPr>
+        <w:jc w:val="both"/>
+        <w:rPr>
+          <w:rFonts w:ascii="Times New Roman" w:hAnsi="Times New Roman"/>
+          <w:b/>
+          <w:sz w:val="28"/>
+          <w:szCs w:val="28"/>
+        </w:rPr>
+      </w:pPr>
+    </w:p>
+    <w:p>
+      <w:pPr>
+        <w:jc w:val="both"/>
+        <w:rPr>
+          <w:rFonts w:ascii="Times New Roman" w:hAnsi="Times New Roman"/>
+          <w:b/>
+          <w:sz w:val="28"/>
+          <w:szCs w:val="28"/>
+        </w:rPr>
+      </w:pPr>
+    </w:p>
+    <w:p>
+      <w:pPr>
+        <w:jc w:val="both"/>
+        <w:rPr>
+          <w:rFonts w:ascii="Times New Roman" w:hAnsi="Times New Roman"/>
+          <w:b/>
+          <w:sz w:val="28"/>
+          <w:szCs w:val="28"/>
+        </w:rPr>
+      </w:pPr>
+    </w:p>
+    <w:p>
+      <w:pPr>
+        <w:jc w:val="both"/>
+        <w:rPr>
+          <w:rFonts w:ascii="Times New Roman" w:hAnsi="Times New Roman"/>
+          <w:b/>
+          <w:sz w:val="28"/>
+          <w:szCs w:val="28"/>
+        </w:rPr>
+      </w:pPr>
+    </w:p>
+    <w:p>
+      <w:pPr>
+        <w:jc w:val="both"/>
+        <w:rPr>
+          <w:rFonts w:ascii="Times New Roman" w:hAnsi="Times New Roman"/>
+          <w:b/>
+          <w:sz w:val="28"/>
+          <w:szCs w:val="28"/>
+        </w:rPr>
+      </w:pPr>
+    </w:p>
+    <w:p>
+      <w:pPr>
+        <w:jc w:val="both"/>
+        <w:rPr>
+          <w:rFonts w:ascii="Times New Roman" w:hAnsi="Times New Roman"/>
+          <w:b/>
+          <w:sz w:val="28"/>
+          <w:szCs w:val="28"/>
+        </w:rPr>
+      </w:pPr>
+    </w:p>
+    <w:p>
+      <w:pPr>
+        <w:jc w:val="both"/>
+        <w:rPr>
+          <w:rFonts w:ascii="Times New Roman" w:hAnsi="Times New Roman"/>
+          <w:b/>
+          <w:sz w:val="28"/>
+          <w:szCs w:val="28"/>
+        </w:rPr>
+      </w:pPr>
+    </w:p>
+    <w:p>
+      <w:pPr>
+        <w:jc w:val="both"/>
+        <w:rPr>
+          <w:rFonts w:ascii="Times New Roman" w:hAnsi="Times New Roman"/>
+          <w:b/>
+          <w:sz w:val="28"/>
+          <w:szCs w:val="28"/>
+        </w:rPr>
+      </w:pPr>
+    </w:p>
+    <w:p>
+      <w:pPr>
+        <w:jc w:val="both"/>
+        <w:rPr>
+          <w:rFonts w:ascii="Times New Roman" w:hAnsi="Times New Roman"/>
+          <w:b/>
+          <w:sz w:val="28"/>
+          <w:szCs w:val="28"/>
+        </w:rPr>
+      </w:pPr>
+    </w:p>
+    <w:p>
+      <w:pPr>
+        <w:jc w:val="both"/>
+        <w:rPr>
+          <w:rFonts w:ascii="Times New Roman" w:hAnsi="Times New Roman"/>
+          <w:b/>
+          <w:sz w:val="28"/>
+          <w:szCs w:val="28"/>
+        </w:rPr>
+      </w:pPr>
+    </w:p>
+    <w:p>
+      <w:pPr>
+        <w:jc w:val="both"/>
+        <w:rPr>
+          <w:rFonts w:ascii="Times New Roman" w:hAnsi="Times New Roman"/>
+          <w:b/>
+          <w:sz w:val="28"/>
+          <w:szCs w:val="28"/>
+        </w:rPr>
+      </w:pPr>
+    </w:p>
+    <w:p>
+      <w:pPr>
+        <w:jc w:val="both"/>
+        <w:rPr>
+          <w:rFonts w:ascii="Times New Roman" w:hAnsi="Times New Roman"/>
+          <w:b/>
+          <w:sz w:val="28"/>
+          <w:szCs w:val="28"/>
+        </w:rPr>
+      </w:pPr>
+    </w:p>
+    <w:p>
+      <w:pPr>
+        <w:jc w:val="both"/>
+        <w:rPr>
+          <w:rFonts w:ascii="Times New Roman" w:hAnsi="Times New Roman"/>
+          <w:b/>
+          <w:sz w:val="28"/>
+          <w:szCs w:val="28"/>
+        </w:rPr>
+      </w:pPr>
+    </w:p>
+    <w:p>
+      <w:pPr>
+        <w:jc w:val="both"/>
+        <w:rPr>
+          <w:rFonts w:ascii="Times New Roman" w:hAnsi="Times New Roman"/>
+          <w:b/>
+          <w:sz w:val="28"/>
+          <w:szCs w:val="28"/>
+        </w:rPr>
+      </w:pPr>
+    </w:p>
+    <w:commentRangeStart w:id="18"/>
     <w:p>
       <w:pPr>
         <w:jc w:val="both"/>
@@ -7372,21 +7290,21 @@
       </w:pPr>
       <w:r>
         <w:object w:dxaOrig="10225" w:dyaOrig="7040" w14:anchorId="053BA283">
-          <v:shape id="_x0000_i1031" type="#_x0000_t75" style="width:468pt;height:321.9pt" o:ole="">
+          <v:shape id="_x0000_i1031" type="#_x0000_t75" style="width:468pt;height:321.75pt" o:ole="">
             <v:imagedata r:id="rId23" o:title=""/>
           </v:shape>
-          <o:OLEObject Type="Embed" ProgID="Visio.Drawing.15" ShapeID="_x0000_i1031" DrawAspect="Content" ObjectID="_1538621263" r:id="rId24"/>
+          <o:OLEObject Type="Embed" ProgID="Visio.Drawing.15" ShapeID="_x0000_i1031" DrawAspect="Content" ObjectID="_1538644960" r:id="rId24"/>
         </w:object>
       </w:r>
-      <w:commentRangeEnd w:id="15"/>
+      <w:commentRangeEnd w:id="18"/>
       <w:r>
         <w:rPr>
           <w:rStyle w:val="CommentReference"/>
         </w:rPr>
-        <w:commentReference w:id="15"/>
-      </w:r>
-    </w:p>
-    <w:commentRangeStart w:id="16"/>
+        <w:commentReference w:id="18"/>
+      </w:r>
+    </w:p>
+    <w:commentRangeStart w:id="19"/>
     <w:p>
       <w:pPr>
         <w:jc w:val="both"/>
@@ -7399,18 +7317,18 @@
       </w:pPr>
       <w:r>
         <w:object w:dxaOrig="9596" w:dyaOrig="7040" w14:anchorId="05A9EB84">
-          <v:shape id="_x0000_i1032" type="#_x0000_t75" style="width:468pt;height:343.75pt" o:ole="">
+          <v:shape id="_x0000_i1032" type="#_x0000_t75" style="width:468pt;height:344.25pt" o:ole="">
             <v:imagedata r:id="rId25" o:title=""/>
           </v:shape>
-          <o:OLEObject Type="Embed" ProgID="Visio.Drawing.15" ShapeID="_x0000_i1032" DrawAspect="Content" ObjectID="_1538621264" r:id="rId26"/>
+          <o:OLEObject Type="Embed" ProgID="Visio.Drawing.15" ShapeID="_x0000_i1032" DrawAspect="Content" ObjectID="_1538644961" r:id="rId26"/>
         </w:object>
       </w:r>
-      <w:commentRangeEnd w:id="16"/>
+      <w:commentRangeEnd w:id="19"/>
       <w:r>
         <w:rPr>
           <w:rStyle w:val="CommentReference"/>
         </w:rPr>
-        <w:commentReference w:id="16"/>
+        <w:commentReference w:id="19"/>
       </w:r>
     </w:p>
     <w:p>
@@ -7557,10 +7475,10 @@
       </w:pPr>
       <w:r>
         <w:object w:dxaOrig="9596" w:dyaOrig="6963" w14:anchorId="5857D30B">
-          <v:shape id="_x0000_i1033" type="#_x0000_t75" style="width:468pt;height:339.55pt" o:ole="">
+          <v:shape id="_x0000_i1033" type="#_x0000_t75" style="width:468pt;height:339.75pt" o:ole="">
             <v:imagedata r:id="rId27" o:title=""/>
           </v:shape>
-          <o:OLEObject Type="Embed" ProgID="Visio.Drawing.15" ShapeID="_x0000_i1033" DrawAspect="Content" ObjectID="_1538621265" r:id="rId28"/>
+          <o:OLEObject Type="Embed" ProgID="Visio.Drawing.15" ShapeID="_x0000_i1033" DrawAspect="Content" ObjectID="_1538644962" r:id="rId28"/>
         </w:object>
       </w:r>
     </w:p>
@@ -7696,7 +7614,8 @@
         </w:rPr>
       </w:pPr>
     </w:p>
-    <w:commentRangeStart w:id="17"/>
+    <w:commentRangeStart w:id="20"/>
+    <w:commentRangeStart w:id="21"/>
     <w:p>
       <w:pPr>
         <w:jc w:val="both"/>
@@ -7709,153 +7628,160 @@
       </w:pPr>
       <w:r>
         <w:object w:dxaOrig="10045" w:dyaOrig="7220" w14:anchorId="74F952D0">
-          <v:shape id="_x0000_i1034" type="#_x0000_t75" style="width:467.3pt;height:336pt" o:ole="">
+          <v:shape id="_x0000_i1034" type="#_x0000_t75" style="width:467.25pt;height:336pt" o:ole="">
             <v:imagedata r:id="rId29" o:title=""/>
           </v:shape>
-          <o:OLEObject Type="Embed" ProgID="Visio.Drawing.15" ShapeID="_x0000_i1034" DrawAspect="Content" ObjectID="_1538621266" r:id="rId30"/>
+          <o:OLEObject Type="Embed" ProgID="Visio.Drawing.15" ShapeID="_x0000_i1034" DrawAspect="Content" ObjectID="_1538644963" r:id="rId30"/>
         </w:object>
       </w:r>
-      <w:commentRangeEnd w:id="17"/>
+      <w:commentRangeEnd w:id="20"/>
       <w:r>
         <w:rPr>
           <w:rStyle w:val="CommentReference"/>
         </w:rPr>
-        <w:commentReference w:id="17"/>
-      </w:r>
-    </w:p>
-    <w:p>
-      <w:pPr>
-        <w:jc w:val="both"/>
-        <w:rPr>
-          <w:rFonts w:ascii="Times New Roman" w:hAnsi="Times New Roman"/>
-          <w:b/>
-          <w:sz w:val="28"/>
-          <w:szCs w:val="28"/>
-        </w:rPr>
-      </w:pPr>
-    </w:p>
-    <w:p>
-      <w:pPr>
-        <w:jc w:val="both"/>
-        <w:rPr>
-          <w:rFonts w:ascii="Times New Roman" w:hAnsi="Times New Roman"/>
-          <w:b/>
-          <w:sz w:val="28"/>
-          <w:szCs w:val="28"/>
-        </w:rPr>
-      </w:pPr>
-    </w:p>
-    <w:p>
-      <w:pPr>
-        <w:jc w:val="both"/>
-        <w:rPr>
-          <w:rFonts w:ascii="Times New Roman" w:hAnsi="Times New Roman"/>
-          <w:b/>
-          <w:sz w:val="28"/>
-          <w:szCs w:val="28"/>
-        </w:rPr>
-      </w:pPr>
-    </w:p>
-    <w:p>
-      <w:pPr>
-        <w:jc w:val="both"/>
-        <w:rPr>
-          <w:rFonts w:ascii="Times New Roman" w:hAnsi="Times New Roman"/>
-          <w:b/>
-          <w:sz w:val="28"/>
-          <w:szCs w:val="28"/>
-        </w:rPr>
-      </w:pPr>
-    </w:p>
-    <w:p>
-      <w:pPr>
-        <w:jc w:val="both"/>
-        <w:rPr>
-          <w:rFonts w:ascii="Times New Roman" w:hAnsi="Times New Roman"/>
-          <w:b/>
-          <w:sz w:val="28"/>
-          <w:szCs w:val="28"/>
-        </w:rPr>
-      </w:pPr>
-    </w:p>
-    <w:p>
-      <w:pPr>
-        <w:jc w:val="both"/>
-        <w:rPr>
-          <w:rFonts w:ascii="Times New Roman" w:hAnsi="Times New Roman"/>
-          <w:b/>
-          <w:sz w:val="28"/>
-          <w:szCs w:val="28"/>
-        </w:rPr>
-      </w:pPr>
-    </w:p>
-    <w:p>
-      <w:pPr>
-        <w:jc w:val="both"/>
-        <w:rPr>
-          <w:rFonts w:ascii="Times New Roman" w:hAnsi="Times New Roman"/>
-          <w:b/>
-          <w:sz w:val="28"/>
-          <w:szCs w:val="28"/>
-        </w:rPr>
-      </w:pPr>
-    </w:p>
-    <w:p>
-      <w:pPr>
-        <w:jc w:val="both"/>
-        <w:rPr>
-          <w:rFonts w:ascii="Times New Roman" w:hAnsi="Times New Roman"/>
-          <w:b/>
-          <w:sz w:val="28"/>
-          <w:szCs w:val="28"/>
-        </w:rPr>
-      </w:pPr>
-    </w:p>
-    <w:p>
-      <w:pPr>
-        <w:jc w:val="both"/>
-        <w:rPr>
-          <w:rFonts w:ascii="Times New Roman" w:hAnsi="Times New Roman"/>
-          <w:b/>
-          <w:sz w:val="28"/>
-          <w:szCs w:val="28"/>
-        </w:rPr>
-      </w:pPr>
-    </w:p>
-    <w:p>
-      <w:pPr>
-        <w:jc w:val="both"/>
-        <w:rPr>
-          <w:rFonts w:ascii="Times New Roman" w:hAnsi="Times New Roman"/>
-          <w:b/>
-          <w:sz w:val="28"/>
-          <w:szCs w:val="28"/>
-        </w:rPr>
-      </w:pPr>
-    </w:p>
-    <w:p>
-      <w:pPr>
-        <w:jc w:val="both"/>
-        <w:rPr>
-          <w:rFonts w:ascii="Times New Roman" w:hAnsi="Times New Roman"/>
-          <w:b/>
-          <w:sz w:val="28"/>
-          <w:szCs w:val="28"/>
-        </w:rPr>
-      </w:pPr>
-    </w:p>
-    <w:p>
-      <w:pPr>
-        <w:jc w:val="both"/>
-        <w:rPr>
-          <w:rFonts w:ascii="Times New Roman" w:hAnsi="Times New Roman"/>
-          <w:b/>
-          <w:sz w:val="28"/>
-          <w:szCs w:val="28"/>
-        </w:rPr>
-      </w:pPr>
-    </w:p>
-    <w:commentRangeStart w:id="18"/>
+        <w:commentReference w:id="20"/>
+      </w:r>
+      <w:commentRangeEnd w:id="21"/>
+      <w:r>
+        <w:rPr>
+          <w:rStyle w:val="CommentReference"/>
+        </w:rPr>
+        <w:commentReference w:id="21"/>
+      </w:r>
+    </w:p>
+    <w:p>
+      <w:pPr>
+        <w:jc w:val="both"/>
+        <w:rPr>
+          <w:rFonts w:ascii="Times New Roman" w:hAnsi="Times New Roman"/>
+          <w:b/>
+          <w:sz w:val="28"/>
+          <w:szCs w:val="28"/>
+        </w:rPr>
+      </w:pPr>
+    </w:p>
+    <w:p>
+      <w:pPr>
+        <w:jc w:val="both"/>
+        <w:rPr>
+          <w:rFonts w:ascii="Times New Roman" w:hAnsi="Times New Roman"/>
+          <w:b/>
+          <w:sz w:val="28"/>
+          <w:szCs w:val="28"/>
+        </w:rPr>
+      </w:pPr>
+    </w:p>
+    <w:p>
+      <w:pPr>
+        <w:jc w:val="both"/>
+        <w:rPr>
+          <w:rFonts w:ascii="Times New Roman" w:hAnsi="Times New Roman"/>
+          <w:b/>
+          <w:sz w:val="28"/>
+          <w:szCs w:val="28"/>
+        </w:rPr>
+      </w:pPr>
+    </w:p>
+    <w:p>
+      <w:pPr>
+        <w:jc w:val="both"/>
+        <w:rPr>
+          <w:rFonts w:ascii="Times New Roman" w:hAnsi="Times New Roman"/>
+          <w:b/>
+          <w:sz w:val="28"/>
+          <w:szCs w:val="28"/>
+        </w:rPr>
+      </w:pPr>
+    </w:p>
+    <w:p>
+      <w:pPr>
+        <w:jc w:val="both"/>
+        <w:rPr>
+          <w:rFonts w:ascii="Times New Roman" w:hAnsi="Times New Roman"/>
+          <w:b/>
+          <w:sz w:val="28"/>
+          <w:szCs w:val="28"/>
+        </w:rPr>
+      </w:pPr>
+    </w:p>
+    <w:p>
+      <w:pPr>
+        <w:jc w:val="both"/>
+        <w:rPr>
+          <w:rFonts w:ascii="Times New Roman" w:hAnsi="Times New Roman"/>
+          <w:b/>
+          <w:sz w:val="28"/>
+          <w:szCs w:val="28"/>
+        </w:rPr>
+      </w:pPr>
+    </w:p>
+    <w:p>
+      <w:pPr>
+        <w:jc w:val="both"/>
+        <w:rPr>
+          <w:rFonts w:ascii="Times New Roman" w:hAnsi="Times New Roman"/>
+          <w:b/>
+          <w:sz w:val="28"/>
+          <w:szCs w:val="28"/>
+        </w:rPr>
+      </w:pPr>
+    </w:p>
+    <w:p>
+      <w:pPr>
+        <w:jc w:val="both"/>
+        <w:rPr>
+          <w:rFonts w:ascii="Times New Roman" w:hAnsi="Times New Roman"/>
+          <w:b/>
+          <w:sz w:val="28"/>
+          <w:szCs w:val="28"/>
+        </w:rPr>
+      </w:pPr>
+    </w:p>
+    <w:p>
+      <w:pPr>
+        <w:jc w:val="both"/>
+        <w:rPr>
+          <w:rFonts w:ascii="Times New Roman" w:hAnsi="Times New Roman"/>
+          <w:b/>
+          <w:sz w:val="28"/>
+          <w:szCs w:val="28"/>
+        </w:rPr>
+      </w:pPr>
+    </w:p>
+    <w:p>
+      <w:pPr>
+        <w:jc w:val="both"/>
+        <w:rPr>
+          <w:rFonts w:ascii="Times New Roman" w:hAnsi="Times New Roman"/>
+          <w:b/>
+          <w:sz w:val="28"/>
+          <w:szCs w:val="28"/>
+        </w:rPr>
+      </w:pPr>
+    </w:p>
+    <w:p>
+      <w:pPr>
+        <w:jc w:val="both"/>
+        <w:rPr>
+          <w:rFonts w:ascii="Times New Roman" w:hAnsi="Times New Roman"/>
+          <w:b/>
+          <w:sz w:val="28"/>
+          <w:szCs w:val="28"/>
+        </w:rPr>
+      </w:pPr>
+    </w:p>
+    <w:p>
+      <w:pPr>
+        <w:jc w:val="both"/>
+        <w:rPr>
+          <w:rFonts w:ascii="Times New Roman" w:hAnsi="Times New Roman"/>
+          <w:b/>
+          <w:sz w:val="28"/>
+          <w:szCs w:val="28"/>
+        </w:rPr>
+      </w:pPr>
+    </w:p>
+    <w:commentRangeStart w:id="22"/>
     <w:p>
       <w:pPr>
         <w:jc w:val="both"/>
@@ -7868,18 +7794,18 @@
       </w:pPr>
       <w:r>
         <w:object w:dxaOrig="9866" w:dyaOrig="7285" w14:anchorId="12485CC5">
-          <v:shape id="_x0000_i1035" type="#_x0000_t75" style="width:468pt;height:345.2pt" o:ole="">
+          <v:shape id="_x0000_i1035" type="#_x0000_t75" style="width:468pt;height:345pt" o:ole="">
             <v:imagedata r:id="rId31" o:title=""/>
           </v:shape>
-          <o:OLEObject Type="Embed" ProgID="Visio.Drawing.15" ShapeID="_x0000_i1035" DrawAspect="Content" ObjectID="_1538621267" r:id="rId32"/>
+          <o:OLEObject Type="Embed" ProgID="Visio.Drawing.15" ShapeID="_x0000_i1035" DrawAspect="Content" ObjectID="_1538644964" r:id="rId32"/>
         </w:object>
       </w:r>
-      <w:commentRangeEnd w:id="18"/>
+      <w:commentRangeEnd w:id="22"/>
       <w:r>
         <w:rPr>
           <w:rStyle w:val="CommentReference"/>
         </w:rPr>
-        <w:commentReference w:id="18"/>
+        <w:commentReference w:id="22"/>
       </w:r>
     </w:p>
     <w:p>
@@ -8015,10 +7941,10 @@
       </w:pPr>
       <w:r>
         <w:object w:dxaOrig="11171" w:dyaOrig="7015" w14:anchorId="0F0EBF94">
-          <v:shape id="_x0000_i1036" type="#_x0000_t75" style="width:467.3pt;height:293.65pt" o:ole="">
+          <v:shape id="_x0000_i1036" type="#_x0000_t75" style="width:467.25pt;height:293.25pt" o:ole="">
             <v:imagedata r:id="rId33" o:title=""/>
           </v:shape>
-          <o:OLEObject Type="Embed" ProgID="Visio.Drawing.15" ShapeID="_x0000_i1036" DrawAspect="Content" ObjectID="_1538621268" r:id="rId34"/>
+          <o:OLEObject Type="Embed" ProgID="Visio.Drawing.15" ShapeID="_x0000_i1036" DrawAspect="Content" ObjectID="_1538644965" r:id="rId34"/>
         </w:object>
       </w:r>
     </w:p>
@@ -9358,7 +9284,7 @@
 </file>
 
 <file path=word/comments.xml><?xml version="1.0" encoding="utf-8"?>
-<w:comments xmlns:wpc="http://schemas.microsoft.com/office/word/2010/wordprocessingCanvas" xmlns:cx="http://schemas.microsoft.com/office/drawing/2014/chartex" xmlns:cx1="http://schemas.microsoft.com/office/drawing/2015/9/8/chartex" xmlns:cx2="http://schemas.microsoft.com/office/drawing/2015/10/21/chartex" xmlns:cx3="http://schemas.microsoft.com/office/drawing/2016/5/9/chartex" xmlns:cx4="http://schemas.microsoft.com/office/drawing/2016/5/10/chartex" xmlns:cx5="http://schemas.microsoft.com/office/drawing/2016/5/11/chartex" xmlns:mc="http://schemas.openxmlformats.org/markup-compatibility/2006" xmlns:o="urn:schemas-microsoft-com:office:office" xmlns:r="http://schemas.openxmlformats.org/officeDocument/2006/relationships" xmlns:m="http://schemas.openxmlformats.org/officeDocument/2006/math" xmlns:v="urn:schemas-microsoft-com:vml" xmlns:wp14="http://schemas.microsoft.com/office/word/2010/wordprocessingDrawing" xmlns:wp="http://schemas.openxmlformats.org/drawingml/2006/wordprocessingDrawing" xmlns:w10="urn:schemas-microsoft-com:office:word" xmlns:w="http://schemas.openxmlformats.org/wordprocessingml/2006/main" xmlns:w14="http://schemas.microsoft.com/office/word/2010/wordml" xmlns:w15="http://schemas.microsoft.com/office/word/2012/wordml" xmlns:w16se="http://schemas.microsoft.com/office/word/2015/wordml/symex" xmlns:wpg="http://schemas.microsoft.com/office/word/2010/wordprocessingGroup" xmlns:wpi="http://schemas.microsoft.com/office/word/2010/wordprocessingInk" xmlns:wne="http://schemas.microsoft.com/office/word/2006/wordml" xmlns:wps="http://schemas.microsoft.com/office/word/2010/wordprocessingShape" mc:Ignorable="w14 w15 w16se wp14">
+<w:comments xmlns:wpc="http://schemas.microsoft.com/office/word/2010/wordprocessingCanvas" xmlns:cx="http://schemas.microsoft.com/office/drawing/2014/chartex" xmlns:cx1="http://schemas.microsoft.com/office/drawing/2015/9/8/chartex" xmlns:cx2="http://schemas.microsoft.com/office/drawing/2015/10/21/chartex" xmlns:mc="http://schemas.openxmlformats.org/markup-compatibility/2006" xmlns:o="urn:schemas-microsoft-com:office:office" xmlns:r="http://schemas.openxmlformats.org/officeDocument/2006/relationships" xmlns:m="http://schemas.openxmlformats.org/officeDocument/2006/math" xmlns:v="urn:schemas-microsoft-com:vml" xmlns:wp14="http://schemas.microsoft.com/office/word/2010/wordprocessingDrawing" xmlns:wp="http://schemas.openxmlformats.org/drawingml/2006/wordprocessingDrawing" xmlns:w10="urn:schemas-microsoft-com:office:word" xmlns:w="http://schemas.openxmlformats.org/wordprocessingml/2006/main" xmlns:w14="http://schemas.microsoft.com/office/word/2010/wordml" xmlns:w15="http://schemas.microsoft.com/office/word/2012/wordml" xmlns:w16se="http://schemas.microsoft.com/office/word/2015/wordml/symex" xmlns:wpg="http://schemas.microsoft.com/office/word/2010/wordprocessingGroup" xmlns:wpi="http://schemas.microsoft.com/office/word/2010/wordprocessingInk" xmlns:wne="http://schemas.microsoft.com/office/word/2006/wordml" xmlns:wps="http://schemas.microsoft.com/office/word/2010/wordprocessingShape" mc:Ignorable="w14 w15 w16se wp14">
   <w:comment w:id="0" w:author="is0" w:date="2016-10-22T05:55:00Z" w:initials="i">
     <w:p>
       <w:pPr>
@@ -9424,13 +9350,8 @@
         </w:rPr>
         <w:annotationRef/>
       </w:r>
-      <w:proofErr w:type="gramStart"/>
-      <w:r>
-        <w:t>According to</w:t>
-      </w:r>
-      <w:proofErr w:type="gramEnd"/>
-      <w:r>
-        <w:t xml:space="preserve"> </w:t>
+      <w:r>
+        <w:t xml:space="preserve">According to </w:t>
       </w:r>
       <w:proofErr w:type="spellStart"/>
       <w:r>
@@ -9637,11 +9558,9 @@
         </w:rPr>
         <w:t xml:space="preserve"> Thoughts?</w:t>
       </w:r>
-      <w:bookmarkStart w:id="5" w:name="_GoBack"/>
-      <w:bookmarkEnd w:id="5"/>
     </w:p>
   </w:comment>
-  <w:comment w:id="6" w:author="is0" w:date="2016-10-22T05:13:00Z" w:initials="i">
+  <w:comment w:id="5" w:author="is0" w:date="2016-10-22T05:13:00Z" w:initials="i">
     <w:p>
       <w:pPr>
         <w:pStyle w:val="CommentText"/>
@@ -9692,7 +9611,7 @@
       </w:r>
     </w:p>
   </w:comment>
-  <w:comment w:id="7" w:author="is0" w:date="2016-10-22T05:19:00Z" w:initials="i">
+  <w:comment w:id="6" w:author="is0" w:date="2016-10-22T05:19:00Z" w:initials="i">
     <w:p>
       <w:pPr>
         <w:pStyle w:val="CommentText"/>
@@ -9708,7 +9627,7 @@
       </w:r>
     </w:p>
   </w:comment>
-  <w:comment w:id="8" w:author="is0" w:date="2016-10-22T05:17:00Z" w:initials="i">
+  <w:comment w:id="7" w:author="is0" w:date="2016-10-22T05:17:00Z" w:initials="i">
     <w:p>
       <w:pPr>
         <w:pStyle w:val="CommentText"/>
@@ -9732,7 +9651,7 @@
       </w:r>
     </w:p>
   </w:comment>
-  <w:comment w:id="9" w:author="is0" w:date="2016-10-22T05:17:00Z" w:initials="i">
+  <w:comment w:id="8" w:author="Tennis, Matthew" w:date="2016-10-22T12:34:00Z" w:initials="TM">
     <w:p>
       <w:pPr>
         <w:pStyle w:val="CommentText"/>
@@ -9744,6 +9663,85 @@
         <w:annotationRef/>
       </w:r>
       <w:r>
+        <w:t xml:space="preserve">I think </w:t>
+      </w:r>
+      <w:proofErr w:type="spellStart"/>
+      <w:r>
+        <w:t>TimeOffRequest</w:t>
+      </w:r>
+      <w:proofErr w:type="spellEnd"/>
+      <w:r>
+        <w:t xml:space="preserve"> conflicts with </w:t>
+      </w:r>
+      <w:proofErr w:type="spellStart"/>
+      <w:r>
+        <w:t>TORequest</w:t>
+      </w:r>
+      <w:proofErr w:type="spellEnd"/>
+      <w:r>
+        <w:t xml:space="preserve"> from the </w:t>
+      </w:r>
+      <w:proofErr w:type="spellStart"/>
+      <w:r>
+        <w:t>RequestResponse</w:t>
+      </w:r>
+      <w:proofErr w:type="spellEnd"/>
+      <w:r>
+        <w:t xml:space="preserve"> sequences (Figure 2.13 and 2.17).</w:t>
+      </w:r>
+    </w:p>
+    <w:p>
+      <w:pPr>
+        <w:pStyle w:val="CommentText"/>
+      </w:pPr>
+    </w:p>
+    <w:p>
+      <w:pPr>
+        <w:pStyle w:val="CommentText"/>
+      </w:pPr>
+      <w:proofErr w:type="spellStart"/>
+      <w:r>
+        <w:t>Onyeka</w:t>
+      </w:r>
+      <w:proofErr w:type="spellEnd"/>
+      <w:r>
+        <w:t xml:space="preserve"> didn’t take off points for the original </w:t>
+      </w:r>
+      <w:proofErr w:type="spellStart"/>
+      <w:r>
+        <w:t>TORequest</w:t>
+      </w:r>
+      <w:proofErr w:type="spellEnd"/>
+      <w:r>
+        <w:t>. I don’t think if this new entity object is unique enough.</w:t>
+      </w:r>
+    </w:p>
+  </w:comment>
+  <w:comment w:id="9" w:author="Tennis, Matthew" w:date="2016-10-22T12:36:00Z" w:initials="TM">
+    <w:p>
+      <w:pPr>
+        <w:pStyle w:val="CommentText"/>
+      </w:pPr>
+      <w:r>
+        <w:rPr>
+          <w:rStyle w:val="CommentReference"/>
+        </w:rPr>
+        <w:annotationRef/>
+      </w:r>
+    </w:p>
+  </w:comment>
+  <w:comment w:id="10" w:author="is0" w:date="2016-10-22T05:17:00Z" w:initials="i">
+    <w:p>
+      <w:pPr>
+        <w:pStyle w:val="CommentText"/>
+      </w:pPr>
+      <w:r>
+        <w:rPr>
+          <w:rStyle w:val="CommentReference"/>
+        </w:rPr>
+        <w:annotationRef/>
+      </w:r>
+      <w:r>
         <w:t xml:space="preserve">Corrected User </w:t>
       </w:r>
       <w:r>
@@ -9754,15 +9752,360 @@
         <w:t>boundary object</w:t>
       </w:r>
       <w:r>
+        <w:t xml:space="preserve"> in order to comply with </w:t>
+      </w:r>
+      <w:proofErr w:type="spellStart"/>
+      <w:r>
+        <w:t>Onyeka’s</w:t>
+      </w:r>
+      <w:proofErr w:type="spellEnd"/>
+      <w:r>
+        <w:t xml:space="preserve"> “You can generalize here” critique.</w:t>
+      </w:r>
+    </w:p>
+  </w:comment>
+  <w:comment w:id="11" w:author="is0" w:date="2016-10-22T05:55:00Z" w:initials="i">
+    <w:p>
+      <w:pPr>
+        <w:pStyle w:val="CommentText"/>
+      </w:pPr>
+      <w:r>
+        <w:rPr>
+          <w:rStyle w:val="CommentReference"/>
+        </w:rPr>
+        <w:annotationRef/>
+      </w:r>
+      <w:r>
+        <w:rPr>
+          <w:rStyle w:val="CommentReference"/>
+        </w:rPr>
+        <w:annotationRef/>
+      </w:r>
+      <w:r>
+        <w:rPr>
+          <w:rStyle w:val="CommentReference"/>
+        </w:rPr>
+        <w:annotationRef/>
+      </w:r>
+      <w:r>
+        <w:rPr>
+          <w:rStyle w:val="CommentReference"/>
+        </w:rPr>
+        <w:annotationRef/>
+      </w:r>
+      <w:r>
+        <w:rPr>
+          <w:rStyle w:val="CommentReference"/>
+        </w:rPr>
+        <w:annotationRef/>
+      </w:r>
+      <w:r>
+        <w:t xml:space="preserve">Made corrections according to </w:t>
+      </w:r>
+      <w:proofErr w:type="spellStart"/>
+      <w:r>
+        <w:t>Onyeka’s</w:t>
+      </w:r>
+      <w:proofErr w:type="spellEnd"/>
+      <w:r>
+        <w:t xml:space="preserve"> critiques.</w:t>
+      </w:r>
+    </w:p>
+    <w:p>
+      <w:pPr>
+        <w:pStyle w:val="CommentText"/>
+      </w:pPr>
+    </w:p>
+  </w:comment>
+  <w:comment w:id="13" w:author="is0" w:date="2016-10-22T05:18:00Z" w:initials="i">
+    <w:p>
+      <w:pPr>
+        <w:pStyle w:val="CommentText"/>
+      </w:pPr>
+      <w:r>
+        <w:rPr>
+          <w:rStyle w:val="CommentReference"/>
+        </w:rPr>
+        <w:annotationRef/>
+      </w:r>
+      <w:r>
+        <w:rPr>
+          <w:rStyle w:val="CommentReference"/>
+        </w:rPr>
+        <w:annotationRef/>
+      </w:r>
+      <w:r>
+        <w:rPr>
+          <w:rStyle w:val="CommentReference"/>
+        </w:rPr>
+        <w:annotationRef/>
+      </w:r>
+      <w:r>
+        <w:rPr>
+          <w:rStyle w:val="CommentReference"/>
+        </w:rPr>
+        <w:annotationRef/>
+      </w:r>
+      <w:r>
+        <w:rPr>
+          <w:rStyle w:val="CommentReference"/>
+        </w:rPr>
+        <w:annotationRef/>
+      </w:r>
+      <w:r>
+        <w:t xml:space="preserve">Made corrections according to </w:t>
+      </w:r>
+      <w:proofErr w:type="spellStart"/>
+      <w:r>
+        <w:t>Onyeka’s</w:t>
+      </w:r>
+      <w:proofErr w:type="spellEnd"/>
+      <w:r>
+        <w:t xml:space="preserve"> critiques.</w:t>
+      </w:r>
+      <w:r>
         <w:t xml:space="preserve"> </w:t>
       </w:r>
+    </w:p>
+  </w:comment>
+  <w:comment w:id="14" w:author="is0" w:date="2016-10-22T05:52:00Z" w:initials="i">
+    <w:p>
+      <w:pPr>
+        <w:pStyle w:val="CommentText"/>
+      </w:pPr>
+      <w:r>
+        <w:rPr>
+          <w:rStyle w:val="CommentReference"/>
+        </w:rPr>
+        <w:annotationRef/>
+      </w:r>
+      <w:r>
+        <w:rPr>
+          <w:rStyle w:val="CommentReference"/>
+        </w:rPr>
+        <w:annotationRef/>
+      </w:r>
+      <w:r>
+        <w:rPr>
+          <w:rStyle w:val="CommentReference"/>
+        </w:rPr>
+        <w:annotationRef/>
+      </w:r>
+      <w:r>
+        <w:rPr>
+          <w:rStyle w:val="CommentReference"/>
+        </w:rPr>
+        <w:annotationRef/>
+      </w:r>
+      <w:r>
+        <w:t xml:space="preserve">Made corrections according to </w:t>
+      </w:r>
+      <w:proofErr w:type="spellStart"/>
+      <w:r>
+        <w:t>Onyeka’s</w:t>
+      </w:r>
+      <w:proofErr w:type="spellEnd"/>
+      <w:r>
+        <w:t xml:space="preserve"> critiques.</w:t>
+      </w:r>
+    </w:p>
+  </w:comment>
+  <w:comment w:id="15" w:author="is0" w:date="2016-10-22T05:21:00Z" w:initials="i">
+    <w:p>
+      <w:pPr>
+        <w:pStyle w:val="CommentText"/>
+      </w:pPr>
+      <w:r>
+        <w:rPr>
+          <w:rStyle w:val="CommentReference"/>
+        </w:rPr>
+        <w:annotationRef/>
+      </w:r>
+      <w:r>
+        <w:t xml:space="preserve">Corrected User </w:t>
+      </w:r>
+      <w:r>
+        <w:rPr>
+          <w:b/>
+          <w:i/>
+        </w:rPr>
+        <w:t>boundary object</w:t>
+      </w:r>
+      <w:r>
+        <w:t xml:space="preserve"> in order to comply with </w:t>
+      </w:r>
+      <w:proofErr w:type="spellStart"/>
+      <w:r>
+        <w:t>Onyeka’s</w:t>
+      </w:r>
+      <w:proofErr w:type="spellEnd"/>
+      <w:r>
+        <w:t xml:space="preserve"> “You can generalize here” critique.</w:t>
+      </w:r>
+    </w:p>
+  </w:comment>
+  <w:comment w:id="16" w:author="is0" w:date="2016-10-22T05:50:00Z" w:initials="i">
+    <w:p>
+      <w:pPr>
+        <w:pStyle w:val="CommentText"/>
+      </w:pPr>
+      <w:r>
+        <w:rPr>
+          <w:rStyle w:val="CommentReference"/>
+        </w:rPr>
+        <w:annotationRef/>
+      </w:r>
+      <w:r>
+        <w:rPr>
+          <w:rStyle w:val="CommentReference"/>
+        </w:rPr>
+        <w:annotationRef/>
+      </w:r>
+      <w:r>
+        <w:rPr>
+          <w:rStyle w:val="CommentReference"/>
+        </w:rPr>
+        <w:annotationRef/>
+      </w:r>
+      <w:r>
+        <w:t xml:space="preserve">Made corrections according to </w:t>
+      </w:r>
+      <w:proofErr w:type="spellStart"/>
+      <w:r>
+        <w:t>Onyeka’s</w:t>
+      </w:r>
+      <w:proofErr w:type="spellEnd"/>
+      <w:r>
+        <w:t xml:space="preserve"> critiques.</w:t>
+      </w:r>
+    </w:p>
+    <w:p>
+      <w:pPr>
+        <w:pStyle w:val="CommentText"/>
+      </w:pPr>
+    </w:p>
+  </w:comment>
+  <w:comment w:id="17" w:author="Tennis, Matthew" w:date="2016-10-22T12:35:00Z" w:initials="TM">
+    <w:p>
+      <w:pPr>
+        <w:pStyle w:val="CommentText"/>
+      </w:pPr>
+      <w:r>
+        <w:rPr>
+          <w:rStyle w:val="CommentReference"/>
+        </w:rPr>
+        <w:annotationRef/>
+      </w:r>
+      <w:r>
+        <w:t xml:space="preserve">This is where proposed entity object </w:t>
+      </w:r>
+      <w:proofErr w:type="spellStart"/>
+      <w:r>
+        <w:t>TimeOffRequest</w:t>
+      </w:r>
+      <w:proofErr w:type="spellEnd"/>
+      <w:r>
+        <w:t xml:space="preserve"> conflicts with </w:t>
+      </w:r>
+      <w:proofErr w:type="spellStart"/>
+      <w:r>
+        <w:t>TORequest</w:t>
+      </w:r>
+      <w:proofErr w:type="spellEnd"/>
+    </w:p>
+  </w:comment>
+  <w:comment w:id="18" w:author="is0" w:date="2016-10-22T05:51:00Z" w:initials="i">
+    <w:p>
+      <w:pPr>
+        <w:pStyle w:val="CommentText"/>
+      </w:pPr>
+      <w:r>
+        <w:rPr>
+          <w:rStyle w:val="CommentReference"/>
+        </w:rPr>
+        <w:annotationRef/>
+      </w:r>
+      <w:r>
+        <w:rPr>
+          <w:rStyle w:val="CommentReference"/>
+        </w:rPr>
+        <w:annotationRef/>
+      </w:r>
+      <w:r>
+        <w:rPr>
+          <w:rStyle w:val="CommentReference"/>
+        </w:rPr>
+        <w:annotationRef/>
+      </w:r>
+      <w:r>
+        <w:t xml:space="preserve">Made corrections according to </w:t>
+      </w:r>
+      <w:proofErr w:type="spellStart"/>
+      <w:r>
+        <w:t>Onyeka’s</w:t>
+      </w:r>
+      <w:proofErr w:type="spellEnd"/>
+      <w:r>
+        <w:t xml:space="preserve"> critiques.</w:t>
+      </w:r>
+    </w:p>
+  </w:comment>
+  <w:comment w:id="19" w:author="is0" w:date="2016-10-22T05:35:00Z" w:initials="i">
+    <w:p>
+      <w:pPr>
+        <w:pStyle w:val="CommentText"/>
+      </w:pPr>
+      <w:r>
+        <w:rPr>
+          <w:rStyle w:val="CommentReference"/>
+        </w:rPr>
+        <w:annotationRef/>
+      </w:r>
+      <w:proofErr w:type="spellStart"/>
+      <w:r>
+        <w:t>Onyeka</w:t>
+      </w:r>
+      <w:proofErr w:type="spellEnd"/>
+      <w:r>
+        <w:t xml:space="preserve"> made a note on this seq. diagram as well as the next that he wasn’t sure of their point. They do not describe a particular BUT they do describe how a user who is a Supervisor goes from the </w:t>
+      </w:r>
+      <w:proofErr w:type="spellStart"/>
+      <w:r>
+        <w:t>SupDash</w:t>
+      </w:r>
+      <w:proofErr w:type="spellEnd"/>
+      <w:r>
+        <w:t xml:space="preserve"> to whichever screen so</w:t>
+      </w:r>
       <w:proofErr w:type="gramStart"/>
       <w:r>
-        <w:t>in order to</w:t>
+        <w:t>....I</w:t>
       </w:r>
       <w:proofErr w:type="gramEnd"/>
       <w:r>
-        <w:t xml:space="preserve"> comply with </w:t>
+        <w:t xml:space="preserve"> don’t know what he wants from us...I say leave them and explain this to him after the fact? Thoughts? </w:t>
+      </w:r>
+    </w:p>
+  </w:comment>
+  <w:comment w:id="20" w:author="is0" w:date="2016-10-22T05:48:00Z" w:initials="i">
+    <w:p>
+      <w:pPr>
+        <w:pStyle w:val="CommentText"/>
+      </w:pPr>
+      <w:r>
+        <w:rPr>
+          <w:rStyle w:val="CommentReference"/>
+        </w:rPr>
+        <w:annotationRef/>
+      </w:r>
+      <w:r>
+        <w:rPr>
+          <w:rStyle w:val="CommentReference"/>
+        </w:rPr>
+        <w:annotationRef/>
+      </w:r>
+      <w:r>
+        <w:t xml:space="preserve">Made corrections according to </w:t>
       </w:r>
       <w:proofErr w:type="spellStart"/>
       <w:r>
@@ -9770,14 +10113,23 @@
       </w:r>
       <w:proofErr w:type="spellEnd"/>
       <w:r>
-        <w:t xml:space="preserve"> “You can generalize here” critique.</w:t>
-      </w:r>
+        <w:t xml:space="preserve"> critiques.</w:t>
+      </w:r>
+    </w:p>
+    <w:p>
+      <w:pPr>
+        <w:pStyle w:val="CommentText"/>
+      </w:pPr>
     </w:p>
   </w:comment>
-  <w:comment w:id="10" w:author="is0" w:date="2016-10-22T05:55:00Z" w:initials="i">
+  <w:comment w:id="21" w:author="Tennis, Matthew" w:date="2016-10-22T12:33:00Z" w:initials="TM">
     <w:p>
       <w:pPr>
         <w:pStyle w:val="CommentText"/>
+        <w:numPr>
+          <w:ilvl w:val="0"/>
+          <w:numId w:val="22"/>
+        </w:numPr>
       </w:pPr>
       <w:r>
         <w:rPr>
@@ -9786,400 +10138,36 @@
         <w:annotationRef/>
       </w:r>
       <w:r>
+        <w:t xml:space="preserve">This is where proposed entity object </w:t>
+      </w:r>
+      <w:proofErr w:type="spellStart"/>
+      <w:r>
+        <w:t>TimeOffRequest</w:t>
+      </w:r>
+      <w:proofErr w:type="spellEnd"/>
+      <w:r>
+        <w:t xml:space="preserve"> conflicts with </w:t>
+      </w:r>
+      <w:proofErr w:type="spellStart"/>
+      <w:r>
+        <w:t>TORequest</w:t>
+      </w:r>
+      <w:proofErr w:type="spellEnd"/>
+    </w:p>
+  </w:comment>
+  <w:comment w:id="22" w:author="is0" w:date="2016-10-22T05:47:00Z" w:initials="i">
+    <w:p>
+      <w:pPr>
+        <w:pStyle w:val="CommentText"/>
+      </w:pPr>
+      <w:r>
         <w:rPr>
           <w:rStyle w:val="CommentReference"/>
         </w:rPr>
         <w:annotationRef/>
       </w:r>
       <w:r>
-        <w:rPr>
-          <w:rStyle w:val="CommentReference"/>
-        </w:rPr>
-        <w:annotationRef/>
-      </w:r>
-      <w:r>
-        <w:rPr>
-          <w:rStyle w:val="CommentReference"/>
-        </w:rPr>
-        <w:annotationRef/>
-      </w:r>
-      <w:r>
-        <w:rPr>
-          <w:rStyle w:val="CommentReference"/>
-        </w:rPr>
-        <w:annotationRef/>
-      </w:r>
-      <w:r>
-        <w:t xml:space="preserve">Made corrections </w:t>
-      </w:r>
-      <w:proofErr w:type="gramStart"/>
-      <w:r>
-        <w:t>according to</w:t>
-      </w:r>
-      <w:proofErr w:type="gramEnd"/>
-      <w:r>
-        <w:t xml:space="preserve"> </w:t>
-      </w:r>
-      <w:proofErr w:type="spellStart"/>
-      <w:r>
-        <w:t>Onyeka’s</w:t>
-      </w:r>
-      <w:proofErr w:type="spellEnd"/>
-      <w:r>
-        <w:t xml:space="preserve"> critiques.</w:t>
-      </w:r>
-    </w:p>
-    <w:p>
-      <w:pPr>
-        <w:pStyle w:val="CommentText"/>
-      </w:pPr>
-    </w:p>
-  </w:comment>
-  <w:comment w:id="11" w:author="is0" w:date="2016-10-22T05:18:00Z" w:initials="i">
-    <w:p>
-      <w:pPr>
-        <w:pStyle w:val="CommentText"/>
-      </w:pPr>
-      <w:r>
-        <w:rPr>
-          <w:rStyle w:val="CommentReference"/>
-        </w:rPr>
-        <w:annotationRef/>
-      </w:r>
-      <w:r>
-        <w:rPr>
-          <w:rStyle w:val="CommentReference"/>
-        </w:rPr>
-        <w:annotationRef/>
-      </w:r>
-      <w:r>
-        <w:rPr>
-          <w:rStyle w:val="CommentReference"/>
-        </w:rPr>
-        <w:annotationRef/>
-      </w:r>
-      <w:r>
-        <w:rPr>
-          <w:rStyle w:val="CommentReference"/>
-        </w:rPr>
-        <w:annotationRef/>
-      </w:r>
-      <w:r>
-        <w:rPr>
-          <w:rStyle w:val="CommentReference"/>
-        </w:rPr>
-        <w:annotationRef/>
-      </w:r>
-      <w:r>
-        <w:t xml:space="preserve">Made corrections </w:t>
-      </w:r>
-      <w:proofErr w:type="gramStart"/>
-      <w:r>
-        <w:t>according to</w:t>
-      </w:r>
-      <w:proofErr w:type="gramEnd"/>
-      <w:r>
-        <w:t xml:space="preserve"> </w:t>
-      </w:r>
-      <w:proofErr w:type="spellStart"/>
-      <w:r>
-        <w:t>Onyeka’s</w:t>
-      </w:r>
-      <w:proofErr w:type="spellEnd"/>
-      <w:r>
-        <w:t xml:space="preserve"> critiques.</w:t>
-      </w:r>
-      <w:r>
-        <w:t xml:space="preserve"> </w:t>
-      </w:r>
-    </w:p>
-  </w:comment>
-  <w:comment w:id="12" w:author="is0" w:date="2016-10-22T05:52:00Z" w:initials="i">
-    <w:p>
-      <w:pPr>
-        <w:pStyle w:val="CommentText"/>
-      </w:pPr>
-      <w:r>
-        <w:rPr>
-          <w:rStyle w:val="CommentReference"/>
-        </w:rPr>
-        <w:annotationRef/>
-      </w:r>
-      <w:r>
-        <w:rPr>
-          <w:rStyle w:val="CommentReference"/>
-        </w:rPr>
-        <w:annotationRef/>
-      </w:r>
-      <w:r>
-        <w:rPr>
-          <w:rStyle w:val="CommentReference"/>
-        </w:rPr>
-        <w:annotationRef/>
-      </w:r>
-      <w:r>
-        <w:rPr>
-          <w:rStyle w:val="CommentReference"/>
-        </w:rPr>
-        <w:annotationRef/>
-      </w:r>
-      <w:r>
-        <w:t xml:space="preserve">Made corrections </w:t>
-      </w:r>
-      <w:proofErr w:type="gramStart"/>
-      <w:r>
-        <w:t>according to</w:t>
-      </w:r>
-      <w:proofErr w:type="gramEnd"/>
-      <w:r>
-        <w:t xml:space="preserve"> </w:t>
-      </w:r>
-      <w:proofErr w:type="spellStart"/>
-      <w:r>
-        <w:t>Onyeka’s</w:t>
-      </w:r>
-      <w:proofErr w:type="spellEnd"/>
-      <w:r>
-        <w:t xml:space="preserve"> critiques.</w:t>
-      </w:r>
-    </w:p>
-  </w:comment>
-  <w:comment w:id="13" w:author="is0" w:date="2016-10-22T05:21:00Z" w:initials="i">
-    <w:p>
-      <w:pPr>
-        <w:pStyle w:val="CommentText"/>
-      </w:pPr>
-      <w:r>
-        <w:rPr>
-          <w:rStyle w:val="CommentReference"/>
-        </w:rPr>
-        <w:annotationRef/>
-      </w:r>
-      <w:r>
-        <w:t xml:space="preserve">Corrected User </w:t>
-      </w:r>
-      <w:r>
-        <w:rPr>
-          <w:b/>
-          <w:i/>
-        </w:rPr>
-        <w:t>boundary object</w:t>
-      </w:r>
-      <w:r>
-        <w:t xml:space="preserve"> </w:t>
-      </w:r>
-      <w:proofErr w:type="gramStart"/>
-      <w:r>
-        <w:t>in order to</w:t>
-      </w:r>
-      <w:proofErr w:type="gramEnd"/>
-      <w:r>
-        <w:t xml:space="preserve"> comply with </w:t>
-      </w:r>
-      <w:proofErr w:type="spellStart"/>
-      <w:r>
-        <w:t>Onyeka’s</w:t>
-      </w:r>
-      <w:proofErr w:type="spellEnd"/>
-      <w:r>
-        <w:t xml:space="preserve"> “You can generalize here” critique.</w:t>
-      </w:r>
-    </w:p>
-  </w:comment>
-  <w:comment w:id="14" w:author="is0" w:date="2016-10-22T05:50:00Z" w:initials="i">
-    <w:p>
-      <w:pPr>
-        <w:pStyle w:val="CommentText"/>
-      </w:pPr>
-      <w:r>
-        <w:rPr>
-          <w:rStyle w:val="CommentReference"/>
-        </w:rPr>
-        <w:annotationRef/>
-      </w:r>
-      <w:r>
-        <w:rPr>
-          <w:rStyle w:val="CommentReference"/>
-        </w:rPr>
-        <w:annotationRef/>
-      </w:r>
-      <w:r>
-        <w:rPr>
-          <w:rStyle w:val="CommentReference"/>
-        </w:rPr>
-        <w:annotationRef/>
-      </w:r>
-      <w:r>
-        <w:t xml:space="preserve">Made corrections </w:t>
-      </w:r>
-      <w:proofErr w:type="gramStart"/>
-      <w:r>
-        <w:t>according to</w:t>
-      </w:r>
-      <w:proofErr w:type="gramEnd"/>
-      <w:r>
-        <w:t xml:space="preserve"> </w:t>
-      </w:r>
-      <w:proofErr w:type="spellStart"/>
-      <w:r>
-        <w:t>Onyeka’s</w:t>
-      </w:r>
-      <w:proofErr w:type="spellEnd"/>
-      <w:r>
-        <w:t xml:space="preserve"> critiques.</w:t>
-      </w:r>
-    </w:p>
-    <w:p>
-      <w:pPr>
-        <w:pStyle w:val="CommentText"/>
-      </w:pPr>
-    </w:p>
-  </w:comment>
-  <w:comment w:id="15" w:author="is0" w:date="2016-10-22T05:51:00Z" w:initials="i">
-    <w:p>
-      <w:pPr>
-        <w:pStyle w:val="CommentText"/>
-      </w:pPr>
-      <w:r>
-        <w:rPr>
-          <w:rStyle w:val="CommentReference"/>
-        </w:rPr>
-        <w:annotationRef/>
-      </w:r>
-      <w:r>
-        <w:rPr>
-          <w:rStyle w:val="CommentReference"/>
-        </w:rPr>
-        <w:annotationRef/>
-      </w:r>
-      <w:r>
-        <w:rPr>
-          <w:rStyle w:val="CommentReference"/>
-        </w:rPr>
-        <w:annotationRef/>
-      </w:r>
-      <w:r>
-        <w:t xml:space="preserve">Made corrections </w:t>
-      </w:r>
-      <w:proofErr w:type="gramStart"/>
-      <w:r>
-        <w:t>according to</w:t>
-      </w:r>
-      <w:proofErr w:type="gramEnd"/>
-      <w:r>
-        <w:t xml:space="preserve"> </w:t>
-      </w:r>
-      <w:proofErr w:type="spellStart"/>
-      <w:r>
-        <w:t>Onyeka’s</w:t>
-      </w:r>
-      <w:proofErr w:type="spellEnd"/>
-      <w:r>
-        <w:t xml:space="preserve"> critiques.</w:t>
-      </w:r>
-    </w:p>
-  </w:comment>
-  <w:comment w:id="16" w:author="is0" w:date="2016-10-22T05:35:00Z" w:initials="i">
-    <w:p>
-      <w:pPr>
-        <w:pStyle w:val="CommentText"/>
-      </w:pPr>
-      <w:r>
-        <w:rPr>
-          <w:rStyle w:val="CommentReference"/>
-        </w:rPr>
-        <w:annotationRef/>
-      </w:r>
-      <w:proofErr w:type="spellStart"/>
-      <w:r>
-        <w:t>Onyeka</w:t>
-      </w:r>
-      <w:proofErr w:type="spellEnd"/>
-      <w:r>
-        <w:t xml:space="preserve"> made a note on this seq. diagram as well as the next that he wasn’t sure of their point. They do not describe a particular BUT they do describe how a user who is a Supervisor goes from the </w:t>
-      </w:r>
-      <w:proofErr w:type="spellStart"/>
-      <w:r>
-        <w:t>SupDash</w:t>
-      </w:r>
-      <w:proofErr w:type="spellEnd"/>
-      <w:r>
-        <w:t xml:space="preserve"> to whichever screen so</w:t>
-      </w:r>
-      <w:proofErr w:type="gramStart"/>
-      <w:r>
-        <w:t>....I</w:t>
-      </w:r>
-      <w:proofErr w:type="gramEnd"/>
-      <w:r>
-        <w:t xml:space="preserve"> don’t know what he wants from us...I say leave them and explain this to him after the fact? Thoughts? </w:t>
-      </w:r>
-    </w:p>
-  </w:comment>
-  <w:comment w:id="17" w:author="is0" w:date="2016-10-22T05:48:00Z" w:initials="i">
-    <w:p>
-      <w:pPr>
-        <w:pStyle w:val="CommentText"/>
-      </w:pPr>
-      <w:r>
-        <w:rPr>
-          <w:rStyle w:val="CommentReference"/>
-        </w:rPr>
-        <w:annotationRef/>
-      </w:r>
-      <w:r>
-        <w:rPr>
-          <w:rStyle w:val="CommentReference"/>
-        </w:rPr>
-        <w:annotationRef/>
-      </w:r>
-      <w:r>
-        <w:t xml:space="preserve">Made corrections </w:t>
-      </w:r>
-      <w:proofErr w:type="gramStart"/>
-      <w:r>
-        <w:t>according to</w:t>
-      </w:r>
-      <w:proofErr w:type="gramEnd"/>
-      <w:r>
-        <w:t xml:space="preserve"> </w:t>
-      </w:r>
-      <w:proofErr w:type="spellStart"/>
-      <w:r>
-        <w:t>Onyeka’s</w:t>
-      </w:r>
-      <w:proofErr w:type="spellEnd"/>
-      <w:r>
-        <w:t xml:space="preserve"> critiques.</w:t>
-      </w:r>
-    </w:p>
-    <w:p>
-      <w:pPr>
-        <w:pStyle w:val="CommentText"/>
-      </w:pPr>
-    </w:p>
-  </w:comment>
-  <w:comment w:id="18" w:author="is0" w:date="2016-10-22T05:47:00Z" w:initials="i">
-    <w:p>
-      <w:pPr>
-        <w:pStyle w:val="CommentText"/>
-      </w:pPr>
-      <w:r>
-        <w:rPr>
-          <w:rStyle w:val="CommentReference"/>
-        </w:rPr>
-        <w:annotationRef/>
-      </w:r>
-      <w:r>
-        <w:t xml:space="preserve">Made corrections </w:t>
-      </w:r>
-      <w:proofErr w:type="gramStart"/>
-      <w:r>
-        <w:t>according to</w:t>
-      </w:r>
-      <w:proofErr w:type="gramEnd"/>
-      <w:r>
-        <w:t xml:space="preserve"> </w:t>
+        <w:t xml:space="preserve">Made corrections according to </w:t>
       </w:r>
       <w:proofErr w:type="spellStart"/>
       <w:r>
@@ -10195,7 +10183,7 @@
 </file>
 
 <file path=word/commentsExtended.xml><?xml version="1.0" encoding="utf-8"?>
-<w15:commentsEx xmlns:wpc="http://schemas.microsoft.com/office/word/2010/wordprocessingCanvas" xmlns:cx="http://schemas.microsoft.com/office/drawing/2014/chartex" xmlns:cx1="http://schemas.microsoft.com/office/drawing/2015/9/8/chartex" xmlns:cx2="http://schemas.microsoft.com/office/drawing/2015/10/21/chartex" xmlns:cx3="http://schemas.microsoft.com/office/drawing/2016/5/9/chartex" xmlns:cx4="http://schemas.microsoft.com/office/drawing/2016/5/10/chartex" xmlns:cx5="http://schemas.microsoft.com/office/drawing/2016/5/11/chartex" xmlns:mc="http://schemas.openxmlformats.org/markup-compatibility/2006" xmlns:o="urn:schemas-microsoft-com:office:office" xmlns:r="http://schemas.openxmlformats.org/officeDocument/2006/relationships" xmlns:m="http://schemas.openxmlformats.org/officeDocument/2006/math" xmlns:v="urn:schemas-microsoft-com:vml" xmlns:wp14="http://schemas.microsoft.com/office/word/2010/wordprocessingDrawing" xmlns:wp="http://schemas.openxmlformats.org/drawingml/2006/wordprocessingDrawing" xmlns:w10="urn:schemas-microsoft-com:office:word" xmlns:w="http://schemas.openxmlformats.org/wordprocessingml/2006/main" xmlns:w14="http://schemas.microsoft.com/office/word/2010/wordml" xmlns:w15="http://schemas.microsoft.com/office/word/2012/wordml" xmlns:w16se="http://schemas.microsoft.com/office/word/2015/wordml/symex" xmlns:wpg="http://schemas.microsoft.com/office/word/2010/wordprocessingGroup" xmlns:wpi="http://schemas.microsoft.com/office/word/2010/wordprocessingInk" xmlns:wne="http://schemas.microsoft.com/office/word/2006/wordml" xmlns:wps="http://schemas.microsoft.com/office/word/2010/wordprocessingShape" mc:Ignorable="w14 w15 w16se wp14">
+<w15:commentsEx xmlns:wpc="http://schemas.microsoft.com/office/word/2010/wordprocessingCanvas" xmlns:cx="http://schemas.microsoft.com/office/drawing/2014/chartex" xmlns:cx1="http://schemas.microsoft.com/office/drawing/2015/9/8/chartex" xmlns:cx2="http://schemas.microsoft.com/office/drawing/2015/10/21/chartex" xmlns:mc="http://schemas.openxmlformats.org/markup-compatibility/2006" xmlns:o="urn:schemas-microsoft-com:office:office" xmlns:r="http://schemas.openxmlformats.org/officeDocument/2006/relationships" xmlns:m="http://schemas.openxmlformats.org/officeDocument/2006/math" xmlns:v="urn:schemas-microsoft-com:vml" xmlns:wp14="http://schemas.microsoft.com/office/word/2010/wordprocessingDrawing" xmlns:wp="http://schemas.openxmlformats.org/drawingml/2006/wordprocessingDrawing" xmlns:w10="urn:schemas-microsoft-com:office:word" xmlns:w="http://schemas.openxmlformats.org/wordprocessingml/2006/main" xmlns:w14="http://schemas.microsoft.com/office/word/2010/wordml" xmlns:w15="http://schemas.microsoft.com/office/word/2012/wordml" xmlns:w16se="http://schemas.microsoft.com/office/word/2015/wordml/symex" xmlns:wpg="http://schemas.microsoft.com/office/word/2010/wordprocessingGroup" xmlns:wpi="http://schemas.microsoft.com/office/word/2010/wordprocessingInk" xmlns:wne="http://schemas.microsoft.com/office/word/2006/wordml" xmlns:wps="http://schemas.microsoft.com/office/word/2010/wordprocessingShape" mc:Ignorable="w14 w15 w16se wp14">
   <w15:commentEx w15:paraId="25CC6FE1" w15:done="0"/>
   <w15:commentEx w15:paraId="3C8621DB" w15:done="0"/>
   <w15:commentEx w15:paraId="73BB0CD5" w15:done="0"/>
@@ -10204,21 +10192,25 @@
   <w15:commentEx w15:paraId="0E287D3D" w15:done="0"/>
   <w15:commentEx w15:paraId="58A89E78" w15:done="0"/>
   <w15:commentEx w15:paraId="5F21B5C2" w15:done="0"/>
+  <w15:commentEx w15:paraId="2F3B68FD" w15:paraIdParent="5F21B5C2" w15:done="0"/>
+  <w15:commentEx w15:paraId="10E1C939" w15:paraIdParent="5F21B5C2" w15:done="0"/>
   <w15:commentEx w15:paraId="1F2E2A3A" w15:done="0"/>
   <w15:commentEx w15:paraId="7A816B44" w15:done="0"/>
   <w15:commentEx w15:paraId="7E42CF17" w15:done="0"/>
   <w15:commentEx w15:paraId="01054806" w15:done="0"/>
   <w15:commentEx w15:paraId="04B7C797" w15:done="0"/>
   <w15:commentEx w15:paraId="5481A929" w15:done="0"/>
+  <w15:commentEx w15:paraId="541F1C1B" w15:paraIdParent="5481A929" w15:done="0"/>
   <w15:commentEx w15:paraId="1CE8569E" w15:done="0"/>
   <w15:commentEx w15:paraId="0901B923" w15:done="0"/>
   <w15:commentEx w15:paraId="68DBD04F" w15:done="0"/>
+  <w15:commentEx w15:paraId="1C978BB6" w15:paraIdParent="68DBD04F" w15:done="0"/>
   <w15:commentEx w15:paraId="0574B144" w15:done="0"/>
 </w15:commentsEx>
 </file>
 
 <file path=word/endnotes.xml><?xml version="1.0" encoding="utf-8"?>
-<w:endnotes xmlns:wpc="http://schemas.microsoft.com/office/word/2010/wordprocessingCanvas" xmlns:cx="http://schemas.microsoft.com/office/drawing/2014/chartex" xmlns:cx1="http://schemas.microsoft.com/office/drawing/2015/9/8/chartex" xmlns:cx2="http://schemas.microsoft.com/office/drawing/2015/10/21/chartex" xmlns:cx3="http://schemas.microsoft.com/office/drawing/2016/5/9/chartex" xmlns:cx4="http://schemas.microsoft.com/office/drawing/2016/5/10/chartex" xmlns:cx5="http://schemas.microsoft.com/office/drawing/2016/5/11/chartex" xmlns:mc="http://schemas.openxmlformats.org/markup-compatibility/2006" xmlns:o="urn:schemas-microsoft-com:office:office" xmlns:r="http://schemas.openxmlformats.org/officeDocument/2006/relationships" xmlns:m="http://schemas.openxmlformats.org/officeDocument/2006/math" xmlns:v="urn:schemas-microsoft-com:vml" xmlns:wp14="http://schemas.microsoft.com/office/word/2010/wordprocessingDrawing" xmlns:wp="http://schemas.openxmlformats.org/drawingml/2006/wordprocessingDrawing" xmlns:w10="urn:schemas-microsoft-com:office:word" xmlns:w="http://schemas.openxmlformats.org/wordprocessingml/2006/main" xmlns:w14="http://schemas.microsoft.com/office/word/2010/wordml" xmlns:w15="http://schemas.microsoft.com/office/word/2012/wordml" xmlns:w16se="http://schemas.microsoft.com/office/word/2015/wordml/symex" xmlns:wpg="http://schemas.microsoft.com/office/word/2010/wordprocessingGroup" xmlns:wpi="http://schemas.microsoft.com/office/word/2010/wordprocessingInk" xmlns:wne="http://schemas.microsoft.com/office/word/2006/wordml" xmlns:wps="http://schemas.microsoft.com/office/word/2010/wordprocessingShape" mc:Ignorable="w14 w15 w16se wp14">
+<w:endnotes xmlns:wpc="http://schemas.microsoft.com/office/word/2010/wordprocessingCanvas" xmlns:cx="http://schemas.microsoft.com/office/drawing/2014/chartex" xmlns:cx1="http://schemas.microsoft.com/office/drawing/2015/9/8/chartex" xmlns:cx2="http://schemas.microsoft.com/office/drawing/2015/10/21/chartex" xmlns:mc="http://schemas.openxmlformats.org/markup-compatibility/2006" xmlns:o="urn:schemas-microsoft-com:office:office" xmlns:r="http://schemas.openxmlformats.org/officeDocument/2006/relationships" xmlns:m="http://schemas.openxmlformats.org/officeDocument/2006/math" xmlns:v="urn:schemas-microsoft-com:vml" xmlns:wp14="http://schemas.microsoft.com/office/word/2010/wordprocessingDrawing" xmlns:wp="http://schemas.openxmlformats.org/drawingml/2006/wordprocessingDrawing" xmlns:w10="urn:schemas-microsoft-com:office:word" xmlns:w="http://schemas.openxmlformats.org/wordprocessingml/2006/main" xmlns:w14="http://schemas.microsoft.com/office/word/2010/wordml" xmlns:w15="http://schemas.microsoft.com/office/word/2012/wordml" xmlns:w16se="http://schemas.microsoft.com/office/word/2015/wordml/symex" xmlns:wpg="http://schemas.microsoft.com/office/word/2010/wordprocessingGroup" xmlns:wpi="http://schemas.microsoft.com/office/word/2010/wordprocessingInk" xmlns:wne="http://schemas.microsoft.com/office/word/2006/wordml" xmlns:wps="http://schemas.microsoft.com/office/word/2010/wordprocessingShape" mc:Ignorable="w14 w15 w16se wp14">
   <w:endnote w:type="separator" w:id="-1">
     <w:p>
       <w:pPr>
@@ -10243,7 +10235,7 @@
 </file>
 
 <file path=word/footer1.xml><?xml version="1.0" encoding="utf-8"?>
-<w:ftr xmlns:wpc="http://schemas.microsoft.com/office/word/2010/wordprocessingCanvas" xmlns:cx="http://schemas.microsoft.com/office/drawing/2014/chartex" xmlns:cx1="http://schemas.microsoft.com/office/drawing/2015/9/8/chartex" xmlns:cx2="http://schemas.microsoft.com/office/drawing/2015/10/21/chartex" xmlns:cx3="http://schemas.microsoft.com/office/drawing/2016/5/9/chartex" xmlns:cx4="http://schemas.microsoft.com/office/drawing/2016/5/10/chartex" xmlns:cx5="http://schemas.microsoft.com/office/drawing/2016/5/11/chartex" xmlns:mc="http://schemas.openxmlformats.org/markup-compatibility/2006" xmlns:o="urn:schemas-microsoft-com:office:office" xmlns:r="http://schemas.openxmlformats.org/officeDocument/2006/relationships" xmlns:m="http://schemas.openxmlformats.org/officeDocument/2006/math" xmlns:v="urn:schemas-microsoft-com:vml" xmlns:wp14="http://schemas.microsoft.com/office/word/2010/wordprocessingDrawing" xmlns:wp="http://schemas.openxmlformats.org/drawingml/2006/wordprocessingDrawing" xmlns:w10="urn:schemas-microsoft-com:office:word" xmlns:w="http://schemas.openxmlformats.org/wordprocessingml/2006/main" xmlns:w14="http://schemas.microsoft.com/office/word/2010/wordml" xmlns:w15="http://schemas.microsoft.com/office/word/2012/wordml" xmlns:w16se="http://schemas.microsoft.com/office/word/2015/wordml/symex" xmlns:wpg="http://schemas.microsoft.com/office/word/2010/wordprocessingGroup" xmlns:wpi="http://schemas.microsoft.com/office/word/2010/wordprocessingInk" xmlns:wne="http://schemas.microsoft.com/office/word/2006/wordml" xmlns:wps="http://schemas.microsoft.com/office/word/2010/wordprocessingShape" mc:Ignorable="w14 w15 w16se wp14">
+<w:ftr xmlns:wpc="http://schemas.microsoft.com/office/word/2010/wordprocessingCanvas" xmlns:cx="http://schemas.microsoft.com/office/drawing/2014/chartex" xmlns:cx1="http://schemas.microsoft.com/office/drawing/2015/9/8/chartex" xmlns:cx2="http://schemas.microsoft.com/office/drawing/2015/10/21/chartex" xmlns:mc="http://schemas.openxmlformats.org/markup-compatibility/2006" xmlns:o="urn:schemas-microsoft-com:office:office" xmlns:r="http://schemas.openxmlformats.org/officeDocument/2006/relationships" xmlns:m="http://schemas.openxmlformats.org/officeDocument/2006/math" xmlns:v="urn:schemas-microsoft-com:vml" xmlns:wp14="http://schemas.microsoft.com/office/word/2010/wordprocessingDrawing" xmlns:wp="http://schemas.openxmlformats.org/drawingml/2006/wordprocessingDrawing" xmlns:w10="urn:schemas-microsoft-com:office:word" xmlns:w="http://schemas.openxmlformats.org/wordprocessingml/2006/main" xmlns:w14="http://schemas.microsoft.com/office/word/2010/wordml" xmlns:w15="http://schemas.microsoft.com/office/word/2012/wordml" xmlns:w16se="http://schemas.microsoft.com/office/word/2015/wordml/symex" xmlns:wpg="http://schemas.microsoft.com/office/word/2010/wordprocessingGroup" xmlns:wpi="http://schemas.microsoft.com/office/word/2010/wordprocessingInk" xmlns:wne="http://schemas.microsoft.com/office/word/2006/wordml" xmlns:wps="http://schemas.microsoft.com/office/word/2010/wordprocessingShape" mc:Ignorable="w14 w15 w16se wp14">
   <w:p>
     <w:pPr>
       <w:pStyle w:val="Footer"/>
@@ -10282,7 +10274,7 @@
         <w:bCs/>
         <w:noProof/>
       </w:rPr>
-      <w:t>21</w:t>
+      <w:t>17</w:t>
     </w:r>
     <w:r>
       <w:rPr>
@@ -10345,7 +10337,7 @@
 </file>
 
 <file path=word/footnotes.xml><?xml version="1.0" encoding="utf-8"?>
-<w:footnotes xmlns:wpc="http://schemas.microsoft.com/office/word/2010/wordprocessingCanvas" xmlns:cx="http://schemas.microsoft.com/office/drawing/2014/chartex" xmlns:cx1="http://schemas.microsoft.com/office/drawing/2015/9/8/chartex" xmlns:cx2="http://schemas.microsoft.com/office/drawing/2015/10/21/chartex" xmlns:cx3="http://schemas.microsoft.com/office/drawing/2016/5/9/chartex" xmlns:cx4="http://schemas.microsoft.com/office/drawing/2016/5/10/chartex" xmlns:cx5="http://schemas.microsoft.com/office/drawing/2016/5/11/chartex" xmlns:mc="http://schemas.openxmlformats.org/markup-compatibility/2006" xmlns:o="urn:schemas-microsoft-com:office:office" xmlns:r="http://schemas.openxmlformats.org/officeDocument/2006/relationships" xmlns:m="http://schemas.openxmlformats.org/officeDocument/2006/math" xmlns:v="urn:schemas-microsoft-com:vml" xmlns:wp14="http://schemas.microsoft.com/office/word/2010/wordprocessingDrawing" xmlns:wp="http://schemas.openxmlformats.org/drawingml/2006/wordprocessingDrawing" xmlns:w10="urn:schemas-microsoft-com:office:word" xmlns:w="http://schemas.openxmlformats.org/wordprocessingml/2006/main" xmlns:w14="http://schemas.microsoft.com/office/word/2010/wordml" xmlns:w15="http://schemas.microsoft.com/office/word/2012/wordml" xmlns:w16se="http://schemas.microsoft.com/office/word/2015/wordml/symex" xmlns:wpg="http://schemas.microsoft.com/office/word/2010/wordprocessingGroup" xmlns:wpi="http://schemas.microsoft.com/office/word/2010/wordprocessingInk" xmlns:wne="http://schemas.microsoft.com/office/word/2006/wordml" xmlns:wps="http://schemas.microsoft.com/office/word/2010/wordprocessingShape" mc:Ignorable="w14 w15 w16se wp14">
+<w:footnotes xmlns:wpc="http://schemas.microsoft.com/office/word/2010/wordprocessingCanvas" xmlns:cx="http://schemas.microsoft.com/office/drawing/2014/chartex" xmlns:cx1="http://schemas.microsoft.com/office/drawing/2015/9/8/chartex" xmlns:cx2="http://schemas.microsoft.com/office/drawing/2015/10/21/chartex" xmlns:mc="http://schemas.openxmlformats.org/markup-compatibility/2006" xmlns:o="urn:schemas-microsoft-com:office:office" xmlns:r="http://schemas.openxmlformats.org/officeDocument/2006/relationships" xmlns:m="http://schemas.openxmlformats.org/officeDocument/2006/math" xmlns:v="urn:schemas-microsoft-com:vml" xmlns:wp14="http://schemas.microsoft.com/office/word/2010/wordprocessingDrawing" xmlns:wp="http://schemas.openxmlformats.org/drawingml/2006/wordprocessingDrawing" xmlns:w10="urn:schemas-microsoft-com:office:word" xmlns:w="http://schemas.openxmlformats.org/wordprocessingml/2006/main" xmlns:w14="http://schemas.microsoft.com/office/word/2010/wordml" xmlns:w15="http://schemas.microsoft.com/office/word/2012/wordml" xmlns:w16se="http://schemas.microsoft.com/office/word/2015/wordml/symex" xmlns:wpg="http://schemas.microsoft.com/office/word/2010/wordprocessingGroup" xmlns:wpi="http://schemas.microsoft.com/office/word/2010/wordprocessingInk" xmlns:wne="http://schemas.microsoft.com/office/word/2006/wordml" xmlns:wps="http://schemas.microsoft.com/office/word/2010/wordprocessingShape" mc:Ignorable="w14 w15 w16se wp14">
   <w:footnote w:type="separator" w:id="-1">
     <w:p>
       <w:pPr>
@@ -10370,7 +10362,7 @@
 </file>
 
 <file path=word/numbering.xml><?xml version="1.0" encoding="utf-8"?>
-<w:numbering xmlns:wpc="http://schemas.microsoft.com/office/word/2010/wordprocessingCanvas" xmlns:cx="http://schemas.microsoft.com/office/drawing/2014/chartex" xmlns:cx1="http://schemas.microsoft.com/office/drawing/2015/9/8/chartex" xmlns:cx2="http://schemas.microsoft.com/office/drawing/2015/10/21/chartex" xmlns:cx3="http://schemas.microsoft.com/office/drawing/2016/5/9/chartex" xmlns:cx4="http://schemas.microsoft.com/office/drawing/2016/5/10/chartex" xmlns:cx5="http://schemas.microsoft.com/office/drawing/2016/5/11/chartex" xmlns:mc="http://schemas.openxmlformats.org/markup-compatibility/2006" xmlns:o="urn:schemas-microsoft-com:office:office" xmlns:r="http://schemas.openxmlformats.org/officeDocument/2006/relationships" xmlns:m="http://schemas.openxmlformats.org/officeDocument/2006/math" xmlns:v="urn:schemas-microsoft-com:vml" xmlns:wp14="http://schemas.microsoft.com/office/word/2010/wordprocessingDrawing" xmlns:wp="http://schemas.openxmlformats.org/drawingml/2006/wordprocessingDrawing" xmlns:w10="urn:schemas-microsoft-com:office:word" xmlns:w="http://schemas.openxmlformats.org/wordprocessingml/2006/main" xmlns:w14="http://schemas.microsoft.com/office/word/2010/wordml" xmlns:w15="http://schemas.microsoft.com/office/word/2012/wordml" xmlns:w16se="http://schemas.microsoft.com/office/word/2015/wordml/symex" xmlns:wpg="http://schemas.microsoft.com/office/word/2010/wordprocessingGroup" xmlns:wpi="http://schemas.microsoft.com/office/word/2010/wordprocessingInk" xmlns:wne="http://schemas.microsoft.com/office/word/2006/wordml" xmlns:wps="http://schemas.microsoft.com/office/word/2010/wordprocessingShape" mc:Ignorable="w14 w15 w16se wp14">
+<w:numbering xmlns:wpc="http://schemas.microsoft.com/office/word/2010/wordprocessingCanvas" xmlns:cx="http://schemas.microsoft.com/office/drawing/2014/chartex" xmlns:cx1="http://schemas.microsoft.com/office/drawing/2015/9/8/chartex" xmlns:cx2="http://schemas.microsoft.com/office/drawing/2015/10/21/chartex" xmlns:mc="http://schemas.openxmlformats.org/markup-compatibility/2006" xmlns:o="urn:schemas-microsoft-com:office:office" xmlns:r="http://schemas.openxmlformats.org/officeDocument/2006/relationships" xmlns:m="http://schemas.openxmlformats.org/officeDocument/2006/math" xmlns:v="urn:schemas-microsoft-com:vml" xmlns:wp14="http://schemas.microsoft.com/office/word/2010/wordprocessingDrawing" xmlns:wp="http://schemas.openxmlformats.org/drawingml/2006/wordprocessingDrawing" xmlns:w10="urn:schemas-microsoft-com:office:word" xmlns:w="http://schemas.openxmlformats.org/wordprocessingml/2006/main" xmlns:w14="http://schemas.microsoft.com/office/word/2010/wordml" xmlns:w15="http://schemas.microsoft.com/office/word/2012/wordml" xmlns:w16se="http://schemas.microsoft.com/office/word/2015/wordml/symex" xmlns:wpg="http://schemas.microsoft.com/office/word/2010/wordprocessingGroup" xmlns:wpi="http://schemas.microsoft.com/office/word/2010/wordprocessingInk" xmlns:wne="http://schemas.microsoft.com/office/word/2006/wordml" xmlns:wps="http://schemas.microsoft.com/office/word/2010/wordprocessingShape" mc:Ignorable="w14 w15 w16se wp14">
   <w:abstractNum w:abstractNumId="0" w15:restartNumberingAfterBreak="0">
     <w:nsid w:val="06B45CC9"/>
     <w:multiLevelType w:val="hybridMultilevel"/>
@@ -10710,6 +10702,118 @@
     </w:lvl>
   </w:abstractNum>
   <w:abstractNum w:abstractNumId="3" w15:restartNumberingAfterBreak="0">
+    <w:nsid w:val="1A6C6105"/>
+    <w:multiLevelType w:val="hybridMultilevel"/>
+    <w:tmpl w:val="B01A5A3C"/>
+    <w:lvl w:ilvl="0" w:tplc="3E10584C">
+      <w:numFmt w:val="bullet"/>
+      <w:lvlText w:val=""/>
+      <w:lvlJc w:val="left"/>
+      <w:pPr>
+        <w:ind w:left="405" w:hanging="360"/>
+      </w:pPr>
+      <w:rPr>
+        <w:rFonts w:ascii="Symbol" w:eastAsia="Times New Roman" w:hAnsi="Symbol" w:cs="Times New Roman" w:hint="default"/>
+      </w:rPr>
+    </w:lvl>
+    <w:lvl w:ilvl="1" w:tplc="04090003" w:tentative="1">
+      <w:start w:val="1"/>
+      <w:numFmt w:val="bullet"/>
+      <w:lvlText w:val="o"/>
+      <w:lvlJc w:val="left"/>
+      <w:pPr>
+        <w:ind w:left="1125" w:hanging="360"/>
+      </w:pPr>
+      <w:rPr>
+        <w:rFonts w:ascii="Courier New" w:hAnsi="Courier New" w:cs="Courier New" w:hint="default"/>
+      </w:rPr>
+    </w:lvl>
+    <w:lvl w:ilvl="2" w:tplc="04090005" w:tentative="1">
+      <w:start w:val="1"/>
+      <w:numFmt w:val="bullet"/>
+      <w:lvlText w:val=""/>
+      <w:lvlJc w:val="left"/>
+      <w:pPr>
+        <w:ind w:left="1845" w:hanging="360"/>
+      </w:pPr>
+      <w:rPr>
+        <w:rFonts w:ascii="Wingdings" w:hAnsi="Wingdings" w:hint="default"/>
+      </w:rPr>
+    </w:lvl>
+    <w:lvl w:ilvl="3" w:tplc="04090001" w:tentative="1">
+      <w:start w:val="1"/>
+      <w:numFmt w:val="bullet"/>
+      <w:lvlText w:val=""/>
+      <w:lvlJc w:val="left"/>
+      <w:pPr>
+        <w:ind w:left="2565" w:hanging="360"/>
+      </w:pPr>
+      <w:rPr>
+        <w:rFonts w:ascii="Symbol" w:hAnsi="Symbol" w:hint="default"/>
+      </w:rPr>
+    </w:lvl>
+    <w:lvl w:ilvl="4" w:tplc="04090003" w:tentative="1">
+      <w:start w:val="1"/>
+      <w:numFmt w:val="bullet"/>
+      <w:lvlText w:val="o"/>
+      <w:lvlJc w:val="left"/>
+      <w:pPr>
+        <w:ind w:left="3285" w:hanging="360"/>
+      </w:pPr>
+      <w:rPr>
+        <w:rFonts w:ascii="Courier New" w:hAnsi="Courier New" w:cs="Courier New" w:hint="default"/>
+      </w:rPr>
+    </w:lvl>
+    <w:lvl w:ilvl="5" w:tplc="04090005" w:tentative="1">
+      <w:start w:val="1"/>
+      <w:numFmt w:val="bullet"/>
+      <w:lvlText w:val=""/>
+      <w:lvlJc w:val="left"/>
+      <w:pPr>
+        <w:ind w:left="4005" w:hanging="360"/>
+      </w:pPr>
+      <w:rPr>
+        <w:rFonts w:ascii="Wingdings" w:hAnsi="Wingdings" w:hint="default"/>
+      </w:rPr>
+    </w:lvl>
+    <w:lvl w:ilvl="6" w:tplc="04090001" w:tentative="1">
+      <w:start w:val="1"/>
+      <w:numFmt w:val="bullet"/>
+      <w:lvlText w:val=""/>
+      <w:lvlJc w:val="left"/>
+      <w:pPr>
+        <w:ind w:left="4725" w:hanging="360"/>
+      </w:pPr>
+      <w:rPr>
+        <w:rFonts w:ascii="Symbol" w:hAnsi="Symbol" w:hint="default"/>
+      </w:rPr>
+    </w:lvl>
+    <w:lvl w:ilvl="7" w:tplc="04090003" w:tentative="1">
+      <w:start w:val="1"/>
+      <w:numFmt w:val="bullet"/>
+      <w:lvlText w:val="o"/>
+      <w:lvlJc w:val="left"/>
+      <w:pPr>
+        <w:ind w:left="5445" w:hanging="360"/>
+      </w:pPr>
+      <w:rPr>
+        <w:rFonts w:ascii="Courier New" w:hAnsi="Courier New" w:cs="Courier New" w:hint="default"/>
+      </w:rPr>
+    </w:lvl>
+    <w:lvl w:ilvl="8" w:tplc="04090005" w:tentative="1">
+      <w:start w:val="1"/>
+      <w:numFmt w:val="bullet"/>
+      <w:lvlText w:val=""/>
+      <w:lvlJc w:val="left"/>
+      <w:pPr>
+        <w:ind w:left="6165" w:hanging="360"/>
+      </w:pPr>
+      <w:rPr>
+        <w:rFonts w:ascii="Wingdings" w:hAnsi="Wingdings" w:hint="default"/>
+      </w:rPr>
+    </w:lvl>
+  </w:abstractNum>
+  <w:abstractNum w:abstractNumId="4" w15:restartNumberingAfterBreak="0">
     <w:nsid w:val="1D6147AE"/>
     <w:multiLevelType w:val="hybridMultilevel"/>
     <w:tmpl w:val="4F886326"/>
@@ -10795,7 +10899,7 @@
       </w:pPr>
     </w:lvl>
   </w:abstractNum>
-  <w:abstractNum w:abstractNumId="4" w15:restartNumberingAfterBreak="0">
+  <w:abstractNum w:abstractNumId="5" w15:restartNumberingAfterBreak="0">
     <w:nsid w:val="282D7E59"/>
     <w:multiLevelType w:val="hybridMultilevel"/>
     <w:tmpl w:val="1CE26CB0"/>
@@ -10908,7 +11012,7 @@
       </w:rPr>
     </w:lvl>
   </w:abstractNum>
-  <w:abstractNum w:abstractNumId="5" w15:restartNumberingAfterBreak="0">
+  <w:abstractNum w:abstractNumId="6" w15:restartNumberingAfterBreak="0">
     <w:nsid w:val="3CEE41A3"/>
     <w:multiLevelType w:val="hybridMultilevel"/>
     <w:tmpl w:val="B75006A6"/>
@@ -10994,7 +11098,7 @@
       </w:pPr>
     </w:lvl>
   </w:abstractNum>
-  <w:abstractNum w:abstractNumId="6" w15:restartNumberingAfterBreak="0">
+  <w:abstractNum w:abstractNumId="7" w15:restartNumberingAfterBreak="0">
     <w:nsid w:val="41CD1354"/>
     <w:multiLevelType w:val="hybridMultilevel"/>
     <w:tmpl w:val="449C8696"/>
@@ -11107,7 +11211,7 @@
       </w:rPr>
     </w:lvl>
   </w:abstractNum>
-  <w:abstractNum w:abstractNumId="7" w15:restartNumberingAfterBreak="0">
+  <w:abstractNum w:abstractNumId="8" w15:restartNumberingAfterBreak="0">
     <w:nsid w:val="496A25FA"/>
     <w:multiLevelType w:val="hybridMultilevel"/>
     <w:tmpl w:val="390E452E"/>
@@ -11220,7 +11324,7 @@
       </w:rPr>
     </w:lvl>
   </w:abstractNum>
-  <w:abstractNum w:abstractNumId="8" w15:restartNumberingAfterBreak="0">
+  <w:abstractNum w:abstractNumId="9" w15:restartNumberingAfterBreak="0">
     <w:nsid w:val="4E5D0CE0"/>
     <w:multiLevelType w:val="hybridMultilevel"/>
     <w:tmpl w:val="C9A691AC"/>
@@ -11333,7 +11437,7 @@
       </w:rPr>
     </w:lvl>
   </w:abstractNum>
-  <w:abstractNum w:abstractNumId="9" w15:restartNumberingAfterBreak="0">
+  <w:abstractNum w:abstractNumId="10" w15:restartNumberingAfterBreak="0">
     <w:nsid w:val="50261135"/>
     <w:multiLevelType w:val="hybridMultilevel"/>
     <w:tmpl w:val="071C1D98"/>
@@ -11446,7 +11550,7 @@
       </w:rPr>
     </w:lvl>
   </w:abstractNum>
-  <w:abstractNum w:abstractNumId="10" w15:restartNumberingAfterBreak="0">
+  <w:abstractNum w:abstractNumId="11" w15:restartNumberingAfterBreak="0">
     <w:nsid w:val="519F150A"/>
     <w:multiLevelType w:val="multilevel"/>
     <w:tmpl w:val="3E28FE6E"/>
@@ -11570,7 +11674,7 @@
       </w:rPr>
     </w:lvl>
   </w:abstractNum>
-  <w:abstractNum w:abstractNumId="11" w15:restartNumberingAfterBreak="0">
+  <w:abstractNum w:abstractNumId="12" w15:restartNumberingAfterBreak="0">
     <w:nsid w:val="55BA0F5A"/>
     <w:multiLevelType w:val="hybridMultilevel"/>
     <w:tmpl w:val="41FAA796"/>
@@ -11656,7 +11760,7 @@
       </w:pPr>
     </w:lvl>
   </w:abstractNum>
-  <w:abstractNum w:abstractNumId="12" w15:restartNumberingAfterBreak="0">
+  <w:abstractNum w:abstractNumId="13" w15:restartNumberingAfterBreak="0">
     <w:nsid w:val="5ACA3E71"/>
     <w:multiLevelType w:val="hybridMultilevel"/>
     <w:tmpl w:val="7292D9CA"/>
@@ -11769,7 +11873,7 @@
       </w:rPr>
     </w:lvl>
   </w:abstractNum>
-  <w:abstractNum w:abstractNumId="13" w15:restartNumberingAfterBreak="0">
+  <w:abstractNum w:abstractNumId="14" w15:restartNumberingAfterBreak="0">
     <w:nsid w:val="5F673C40"/>
     <w:multiLevelType w:val="hybridMultilevel"/>
     <w:tmpl w:val="EEDAE0C2"/>
@@ -11882,7 +11986,7 @@
       </w:rPr>
     </w:lvl>
   </w:abstractNum>
-  <w:abstractNum w:abstractNumId="14" w15:restartNumberingAfterBreak="0">
+  <w:abstractNum w:abstractNumId="15" w15:restartNumberingAfterBreak="0">
     <w:nsid w:val="694A7E3C"/>
     <w:multiLevelType w:val="hybridMultilevel"/>
     <w:tmpl w:val="242C2A7A"/>
@@ -11995,7 +12099,7 @@
       </w:rPr>
     </w:lvl>
   </w:abstractNum>
-  <w:abstractNum w:abstractNumId="15" w15:restartNumberingAfterBreak="0">
+  <w:abstractNum w:abstractNumId="16" w15:restartNumberingAfterBreak="0">
     <w:nsid w:val="71713976"/>
     <w:multiLevelType w:val="multilevel"/>
     <w:tmpl w:val="3E28FE6E"/>
@@ -12119,7 +12223,7 @@
       </w:rPr>
     </w:lvl>
   </w:abstractNum>
-  <w:abstractNum w:abstractNumId="16" w15:restartNumberingAfterBreak="0">
+  <w:abstractNum w:abstractNumId="17" w15:restartNumberingAfterBreak="0">
     <w:nsid w:val="71743DC7"/>
     <w:multiLevelType w:val="hybridMultilevel"/>
     <w:tmpl w:val="6CD47E28"/>
@@ -12205,7 +12309,7 @@
       </w:pPr>
     </w:lvl>
   </w:abstractNum>
-  <w:abstractNum w:abstractNumId="17" w15:restartNumberingAfterBreak="0">
+  <w:abstractNum w:abstractNumId="18" w15:restartNumberingAfterBreak="0">
     <w:nsid w:val="750B0430"/>
     <w:multiLevelType w:val="hybridMultilevel"/>
     <w:tmpl w:val="A1D03A72"/>
@@ -12318,7 +12422,7 @@
       </w:rPr>
     </w:lvl>
   </w:abstractNum>
-  <w:abstractNum w:abstractNumId="18" w15:restartNumberingAfterBreak="0">
+  <w:abstractNum w:abstractNumId="19" w15:restartNumberingAfterBreak="0">
     <w:nsid w:val="7B16476B"/>
     <w:multiLevelType w:val="multilevel"/>
     <w:tmpl w:val="3E28FE6E"/>
@@ -12442,7 +12546,7 @@
       </w:rPr>
     </w:lvl>
   </w:abstractNum>
-  <w:abstractNum w:abstractNumId="19" w15:restartNumberingAfterBreak="0">
+  <w:abstractNum w:abstractNumId="20" w15:restartNumberingAfterBreak="0">
     <w:nsid w:val="7B5B1CE7"/>
     <w:multiLevelType w:val="hybridMultilevel"/>
     <w:tmpl w:val="0EDC9180"/>
@@ -12555,7 +12659,7 @@
       </w:rPr>
     </w:lvl>
   </w:abstractNum>
-  <w:abstractNum w:abstractNumId="20" w15:restartNumberingAfterBreak="0">
+  <w:abstractNum w:abstractNumId="21" w15:restartNumberingAfterBreak="0">
     <w:nsid w:val="7E39145C"/>
     <w:multiLevelType w:val="multilevel"/>
     <w:tmpl w:val="3E28FE6E"/>
@@ -12680,75 +12784,81 @@
     </w:lvl>
   </w:abstractNum>
   <w:num w:numId="1">
-    <w:abstractNumId w:val="11"/>
+    <w:abstractNumId w:val="12"/>
   </w:num>
   <w:num w:numId="2">
-    <w:abstractNumId w:val="5"/>
+    <w:abstractNumId w:val="6"/>
   </w:num>
   <w:num w:numId="3">
-    <w:abstractNumId w:val="9"/>
+    <w:abstractNumId w:val="10"/>
   </w:num>
   <w:num w:numId="4">
-    <w:abstractNumId w:val="12"/>
+    <w:abstractNumId w:val="13"/>
   </w:num>
   <w:num w:numId="5">
-    <w:abstractNumId w:val="15"/>
+    <w:abstractNumId w:val="16"/>
   </w:num>
   <w:num w:numId="6">
     <w:abstractNumId w:val="2"/>
   </w:num>
   <w:num w:numId="7">
-    <w:abstractNumId w:val="6"/>
+    <w:abstractNumId w:val="7"/>
   </w:num>
   <w:num w:numId="8">
-    <w:abstractNumId w:val="14"/>
+    <w:abstractNumId w:val="15"/>
   </w:num>
   <w:num w:numId="9">
     <w:abstractNumId w:val="1"/>
   </w:num>
   <w:num w:numId="10">
-    <w:abstractNumId w:val="13"/>
+    <w:abstractNumId w:val="14"/>
   </w:num>
   <w:num w:numId="11">
-    <w:abstractNumId w:val="17"/>
+    <w:abstractNumId w:val="18"/>
   </w:num>
   <w:num w:numId="12">
     <w:abstractNumId w:val="0"/>
   </w:num>
   <w:num w:numId="13">
+    <w:abstractNumId w:val="5"/>
+  </w:num>
+  <w:num w:numId="14">
+    <w:abstractNumId w:val="9"/>
+  </w:num>
+  <w:num w:numId="15">
+    <w:abstractNumId w:val="8"/>
+  </w:num>
+  <w:num w:numId="16">
     <w:abstractNumId w:val="4"/>
   </w:num>
-  <w:num w:numId="14">
-    <w:abstractNumId w:val="8"/>
-  </w:num>
-  <w:num w:numId="15">
-    <w:abstractNumId w:val="7"/>
-  </w:num>
-  <w:num w:numId="16">
-    <w:abstractNumId w:val="3"/>
-  </w:num>
   <w:num w:numId="17">
-    <w:abstractNumId w:val="16"/>
+    <w:abstractNumId w:val="17"/>
   </w:num>
   <w:num w:numId="18">
+    <w:abstractNumId w:val="21"/>
+  </w:num>
+  <w:num w:numId="19">
+    <w:abstractNumId w:val="11"/>
+  </w:num>
+  <w:num w:numId="20">
     <w:abstractNumId w:val="20"/>
   </w:num>
-  <w:num w:numId="19">
-    <w:abstractNumId w:val="10"/>
-  </w:num>
-  <w:num w:numId="20">
+  <w:num w:numId="21">
     <w:abstractNumId w:val="19"/>
   </w:num>
-  <w:num w:numId="21">
-    <w:abstractNumId w:val="18"/>
+  <w:num w:numId="22">
+    <w:abstractNumId w:val="3"/>
   </w:num>
 </w:numbering>
 </file>
 
 <file path=word/people.xml><?xml version="1.0" encoding="utf-8"?>
-<w15:people xmlns:wpc="http://schemas.microsoft.com/office/word/2010/wordprocessingCanvas" xmlns:cx="http://schemas.microsoft.com/office/drawing/2014/chartex" xmlns:cx1="http://schemas.microsoft.com/office/drawing/2015/9/8/chartex" xmlns:cx2="http://schemas.microsoft.com/office/drawing/2015/10/21/chartex" xmlns:cx3="http://schemas.microsoft.com/office/drawing/2016/5/9/chartex" xmlns:cx4="http://schemas.microsoft.com/office/drawing/2016/5/10/chartex" xmlns:cx5="http://schemas.microsoft.com/office/drawing/2016/5/11/chartex" xmlns:mc="http://schemas.openxmlformats.org/markup-compatibility/2006" xmlns:o="urn:schemas-microsoft-com:office:office" xmlns:r="http://schemas.openxmlformats.org/officeDocument/2006/relationships" xmlns:m="http://schemas.openxmlformats.org/officeDocument/2006/math" xmlns:v="urn:schemas-microsoft-com:vml" xmlns:wp14="http://schemas.microsoft.com/office/word/2010/wordprocessingDrawing" xmlns:wp="http://schemas.openxmlformats.org/drawingml/2006/wordprocessingDrawing" xmlns:w10="urn:schemas-microsoft-com:office:word" xmlns:w="http://schemas.openxmlformats.org/wordprocessingml/2006/main" xmlns:w14="http://schemas.microsoft.com/office/word/2010/wordml" xmlns:w15="http://schemas.microsoft.com/office/word/2012/wordml" xmlns:w16se="http://schemas.microsoft.com/office/word/2015/wordml/symex" xmlns:wpg="http://schemas.microsoft.com/office/word/2010/wordprocessingGroup" xmlns:wpi="http://schemas.microsoft.com/office/word/2010/wordprocessingInk" xmlns:wne="http://schemas.microsoft.com/office/word/2006/wordml" xmlns:wps="http://schemas.microsoft.com/office/word/2010/wordprocessingShape" mc:Ignorable="w14 w15 w16se wp14">
+<w15:people xmlns:wpc="http://schemas.microsoft.com/office/word/2010/wordprocessingCanvas" xmlns:cx="http://schemas.microsoft.com/office/drawing/2014/chartex" xmlns:cx1="http://schemas.microsoft.com/office/drawing/2015/9/8/chartex" xmlns:cx2="http://schemas.microsoft.com/office/drawing/2015/10/21/chartex" xmlns:mc="http://schemas.openxmlformats.org/markup-compatibility/2006" xmlns:o="urn:schemas-microsoft-com:office:office" xmlns:r="http://schemas.openxmlformats.org/officeDocument/2006/relationships" xmlns:m="http://schemas.openxmlformats.org/officeDocument/2006/math" xmlns:v="urn:schemas-microsoft-com:vml" xmlns:wp14="http://schemas.microsoft.com/office/word/2010/wordprocessingDrawing" xmlns:wp="http://schemas.openxmlformats.org/drawingml/2006/wordprocessingDrawing" xmlns:w10="urn:schemas-microsoft-com:office:word" xmlns:w="http://schemas.openxmlformats.org/wordprocessingml/2006/main" xmlns:w14="http://schemas.microsoft.com/office/word/2010/wordml" xmlns:w15="http://schemas.microsoft.com/office/word/2012/wordml" xmlns:w16se="http://schemas.microsoft.com/office/word/2015/wordml/symex" xmlns:wpg="http://schemas.microsoft.com/office/word/2010/wordprocessingGroup" xmlns:wpi="http://schemas.microsoft.com/office/word/2010/wordprocessingInk" xmlns:wne="http://schemas.microsoft.com/office/word/2006/wordml" xmlns:wps="http://schemas.microsoft.com/office/word/2010/wordprocessingShape" mc:Ignorable="w14 w15 w16se wp14">
   <w15:person w15:author="is0">
     <w15:presenceInfo w15:providerId="None" w15:userId="is0"/>
+  </w15:person>
+  <w15:person w15:author="Tennis, Matthew">
+    <w15:presenceInfo w15:providerId="None" w15:userId="Tennis, Matthew"/>
   </w15:person>
 </w15:people>
 </file>
@@ -12764,7 +12874,7 @@
     </w:rPrDefault>
     <w:pPrDefault/>
   </w:docDefaults>
-  <w:latentStyles w:defLockedState="0" w:defUIPriority="99" w:defSemiHidden="0" w:defUnhideWhenUsed="0" w:defQFormat="0" w:count="374">
+  <w:latentStyles w:defLockedState="0" w:defUIPriority="99" w:defSemiHidden="0" w:defUnhideWhenUsed="0" w:defQFormat="0" w:count="372">
     <w:lsdException w:name="Normal" w:uiPriority="0" w:qFormat="1"/>
     <w:lsdException w:name="heading 1" w:uiPriority="9" w:qFormat="1"/>
     <w:lsdException w:name="heading 2" w:semiHidden="1" w:uiPriority="9" w:unhideWhenUsed="1" w:qFormat="1"/>
@@ -13137,8 +13247,6 @@
     <w:lsdException w:name="List Table 6 Colorful Accent 6" w:uiPriority="51"/>
     <w:lsdException w:name="List Table 7 Colorful Accent 6" w:uiPriority="52"/>
     <w:lsdException w:name="Mention" w:semiHidden="1" w:unhideWhenUsed="1"/>
-    <w:lsdException w:name="Smart Hyperlink" w:semiHidden="1" w:unhideWhenUsed="1"/>
-    <w:lsdException w:name="Hashtag" w:semiHidden="1" w:unhideWhenUsed="1"/>
   </w:latentStyles>
   <w:style w:type="paragraph" w:default="1" w:styleId="Normal">
     <w:name w:val="Normal"/>
@@ -13996,7 +14104,7 @@
 </file>
 
 <file path=customXml/itemProps1.xml><?xml version="1.0" encoding="utf-8"?>
-<ds:datastoreItem xmlns:ds="http://schemas.openxmlformats.org/officeDocument/2006/customXml" ds:itemID="{A81235B9-EBB3-463F-9ACF-8E12158BC84C}">
+<ds:datastoreItem xmlns:ds="http://schemas.openxmlformats.org/officeDocument/2006/customXml" ds:itemID="{0413D4AD-74ED-429C-97B7-579BF68B0BE6}">
   <ds:schemaRefs>
     <ds:schemaRef ds:uri="http://schemas.openxmlformats.org/officeDocument/2006/bibliography"/>
   </ds:schemaRefs>

</xml_diff>